<commit_message>
Encryption ready for Colored Images
</commit_message>
<xml_diff>
--- a/Report.docx
+++ b/Report.docx
@@ -4,6 +4,48 @@
   <w:body>
     <w:p>
       <w:pPr>
+        <w:jc w:val="center"/>
+        <w:rPr>
+          <w:rFonts w:ascii="Times New Roman" w:hAnsi="Times New Roman" w:cs="Times New Roman"/>
+          <w:b/>
+          <w:bCs/>
+          <w:sz w:val="40"/>
+          <w:szCs w:val="40"/>
+        </w:rPr>
+      </w:pPr>
+      <w:r>
+        <w:rPr>
+          <w:rFonts w:ascii="Times New Roman" w:hAnsi="Times New Roman" w:cs="Times New Roman"/>
+          <w:b/>
+          <w:bCs/>
+          <w:sz w:val="40"/>
+          <w:szCs w:val="40"/>
+        </w:rPr>
+        <w:t xml:space="preserve">A New Intensity Transform Based </w:t>
+      </w:r>
+      <w:r>
+        <w:rPr>
+          <w:rFonts w:ascii="Times New Roman" w:hAnsi="Times New Roman" w:cs="Times New Roman"/>
+          <w:b/>
+          <w:bCs/>
+          <w:sz w:val="40"/>
+          <w:szCs w:val="40"/>
+        </w:rPr>
+        <w:t>o</w:t>
+      </w:r>
+      <w:r>
+        <w:rPr>
+          <w:rFonts w:ascii="Times New Roman" w:hAnsi="Times New Roman" w:cs="Times New Roman"/>
+          <w:b/>
+          <w:bCs/>
+          <w:sz w:val="40"/>
+          <w:szCs w:val="40"/>
+        </w:rPr>
+        <w:t>n Bit Plane Slicing.</w:t>
+      </w:r>
+    </w:p>
+    <w:p>
+      <w:pPr>
         <w:jc w:val="both"/>
         <w:rPr>
           <w:rFonts w:ascii="Times New Roman" w:hAnsi="Times New Roman" w:cs="Times New Roman"/>
@@ -13,7 +55,10 @@
           <w:szCs w:val="28"/>
         </w:rPr>
       </w:pPr>
-      <w:r>
+    </w:p>
+    <w:p>
+      <w:pPr>
+        <w:jc w:val="both"/>
         <w:rPr>
           <w:rFonts w:ascii="Times New Roman" w:hAnsi="Times New Roman" w:cs="Times New Roman"/>
           <w:b/>
@@ -21,12 +66,8 @@
           <w:sz w:val="28"/>
           <w:szCs w:val="28"/>
         </w:rPr>
-        <w:t>Abstract</w:t>
-      </w:r>
-    </w:p>
-    <w:p>
-      <w:pPr>
-        <w:jc w:val="both"/>
+      </w:pPr>
+      <w:r>
         <w:rPr>
           <w:rFonts w:ascii="Times New Roman" w:hAnsi="Times New Roman" w:cs="Times New Roman"/>
           <w:b/>
@@ -34,53 +75,8 @@
           <w:sz w:val="28"/>
           <w:szCs w:val="28"/>
         </w:rPr>
-      </w:pPr>
-    </w:p>
-    <w:p>
-      <w:pPr>
-        <w:jc w:val="both"/>
-        <w:rPr>
-          <w:rFonts w:ascii="Times New Roman" w:hAnsi="Times New Roman" w:cs="Times New Roman"/>
-          <w:sz w:val="24"/>
-          <w:szCs w:val="24"/>
-        </w:rPr>
-      </w:pPr>
-      <w:r>
-        <w:rPr>
-          <w:rFonts w:ascii="Times New Roman" w:hAnsi="Times New Roman" w:cs="Times New Roman"/>
-          <w:sz w:val="24"/>
-          <w:szCs w:val="24"/>
-        </w:rPr>
-        <w:t>In this project we will aim to layer several different image encryption techniques that have been proposed in the literature around bit-plane slicing, to create a novel algorithm that is even less susceptible to brute force techniques.</w:t>
-      </w:r>
-    </w:p>
-    <w:p>
-      <w:pPr>
-        <w:jc w:val="both"/>
-        <w:rPr>
-          <w:rFonts w:ascii="Times New Roman" w:hAnsi="Times New Roman" w:cs="Times New Roman"/>
-          <w:sz w:val="24"/>
-          <w:szCs w:val="24"/>
-        </w:rPr>
-      </w:pPr>
-      <w:r>
-        <w:rPr>
-          <w:rFonts w:ascii="Times New Roman" w:hAnsi="Times New Roman" w:cs="Times New Roman"/>
-          <w:sz w:val="24"/>
-          <w:szCs w:val="24"/>
-        </w:rPr>
-        <w:t>One layer of the many transforms will also feature a novel plane reversal technique to further enhance the security of the encryption.</w:t>
-      </w:r>
-    </w:p>
-    <w:p>
-      <w:pPr>
-        <w:jc w:val="both"/>
-        <w:rPr>
-          <w:rFonts w:ascii="Times New Roman" w:hAnsi="Times New Roman" w:cs="Times New Roman"/>
-          <w:sz w:val="24"/>
-          <w:szCs w:val="24"/>
-        </w:rPr>
-      </w:pPr>
+        <w:t>Abstract</w:t>
+      </w:r>
     </w:p>
     <w:p>
       <w:pPr>
@@ -93,7 +89,168 @@
           <w:szCs w:val="28"/>
         </w:rPr>
       </w:pPr>
-      <w:r>
+    </w:p>
+    <w:p>
+      <w:pPr>
+        <w:jc w:val="both"/>
+        <w:rPr>
+          <w:rFonts w:ascii="Times New Roman" w:hAnsi="Times New Roman" w:cs="Times New Roman"/>
+          <w:sz w:val="24"/>
+          <w:szCs w:val="24"/>
+        </w:rPr>
+      </w:pPr>
+      <w:r>
+        <w:rPr>
+          <w:rFonts w:ascii="Times New Roman" w:hAnsi="Times New Roman" w:cs="Times New Roman"/>
+          <w:sz w:val="24"/>
+          <w:szCs w:val="24"/>
+        </w:rPr>
+        <w:t>In this project we will aim to layer several different image encryption techniques that have been proposed in the literature around bit-plane slicing</w:t>
+      </w:r>
+      <w:r>
+        <w:rPr>
+          <w:rFonts w:ascii="Times New Roman" w:hAnsi="Times New Roman" w:cs="Times New Roman"/>
+          <w:sz w:val="24"/>
+          <w:szCs w:val="24"/>
+        </w:rPr>
+        <w:t>, such as the rotation method</w:t>
+      </w:r>
+      <w:r>
+        <w:rPr>
+          <w:rFonts w:ascii="Times New Roman" w:hAnsi="Times New Roman" w:cs="Times New Roman"/>
+          <w:sz w:val="24"/>
+          <w:szCs w:val="24"/>
+        </w:rPr>
+        <w:t xml:space="preserve"> or the </w:t>
+      </w:r>
+      <w:r>
+        <w:rPr>
+          <w:rFonts w:ascii="Times New Roman" w:hAnsi="Times New Roman" w:cs="Times New Roman"/>
+          <w:sz w:val="24"/>
+          <w:szCs w:val="24"/>
+        </w:rPr>
+        <w:t>XOR method</w:t>
+      </w:r>
+      <w:r>
+        <w:rPr>
+          <w:rFonts w:ascii="Times New Roman" w:hAnsi="Times New Roman" w:cs="Times New Roman"/>
+          <w:sz w:val="24"/>
+          <w:szCs w:val="24"/>
+        </w:rPr>
+        <w:t>, to create a</w:t>
+      </w:r>
+      <w:r>
+        <w:rPr>
+          <w:rFonts w:ascii="Times New Roman" w:hAnsi="Times New Roman" w:cs="Times New Roman"/>
+          <w:sz w:val="24"/>
+          <w:szCs w:val="24"/>
+        </w:rPr>
+        <w:t xml:space="preserve">n </w:t>
+      </w:r>
+      <w:r>
+        <w:rPr>
+          <w:rFonts w:ascii="Times New Roman" w:hAnsi="Times New Roman" w:cs="Times New Roman"/>
+          <w:sz w:val="24"/>
+          <w:szCs w:val="24"/>
+        </w:rPr>
+        <w:t>algorithm that is even less susceptible to brute force techniques.</w:t>
+      </w:r>
+    </w:p>
+    <w:p>
+      <w:pPr>
+        <w:jc w:val="both"/>
+        <w:rPr>
+          <w:rFonts w:ascii="Times New Roman" w:hAnsi="Times New Roman" w:cs="Times New Roman"/>
+          <w:sz w:val="24"/>
+          <w:szCs w:val="24"/>
+        </w:rPr>
+      </w:pPr>
+      <w:r>
+        <w:rPr>
+          <w:rFonts w:ascii="Times New Roman" w:hAnsi="Times New Roman" w:cs="Times New Roman"/>
+          <w:sz w:val="24"/>
+          <w:szCs w:val="24"/>
+        </w:rPr>
+        <w:t>One layer of the transforms will feature a</w:t>
+      </w:r>
+      <w:r>
+        <w:rPr>
+          <w:rFonts w:ascii="Times New Roman" w:hAnsi="Times New Roman" w:cs="Times New Roman"/>
+          <w:sz w:val="24"/>
+          <w:szCs w:val="24"/>
+        </w:rPr>
+        <w:t xml:space="preserve">n intensity transform inspired by bit </w:t>
+      </w:r>
+      <w:r>
+        <w:rPr>
+          <w:rFonts w:ascii="Times New Roman" w:hAnsi="Times New Roman" w:cs="Times New Roman"/>
+          <w:sz w:val="24"/>
+          <w:szCs w:val="24"/>
+        </w:rPr>
+        <w:t xml:space="preserve">plane </w:t>
+      </w:r>
+      <w:r>
+        <w:rPr>
+          <w:rFonts w:ascii="Times New Roman" w:hAnsi="Times New Roman" w:cs="Times New Roman"/>
+          <w:sz w:val="24"/>
+          <w:szCs w:val="24"/>
+        </w:rPr>
+        <w:t>slicing technique</w:t>
+      </w:r>
+      <w:r>
+        <w:rPr>
+          <w:rFonts w:ascii="Times New Roman" w:hAnsi="Times New Roman" w:cs="Times New Roman"/>
+          <w:sz w:val="24"/>
+          <w:szCs w:val="24"/>
+        </w:rPr>
+        <w:t xml:space="preserve"> to further </w:t>
+      </w:r>
+      <w:r>
+        <w:rPr>
+          <w:rFonts w:ascii="Times New Roman" w:hAnsi="Times New Roman" w:cs="Times New Roman"/>
+          <w:sz w:val="24"/>
+          <w:szCs w:val="24"/>
+        </w:rPr>
+        <w:t>increase</w:t>
+      </w:r>
+      <w:r>
+        <w:rPr>
+          <w:rFonts w:ascii="Times New Roman" w:hAnsi="Times New Roman" w:cs="Times New Roman"/>
+          <w:sz w:val="24"/>
+          <w:szCs w:val="24"/>
+        </w:rPr>
+        <w:t xml:space="preserve"> the </w:t>
+      </w:r>
+      <w:r>
+        <w:rPr>
+          <w:rFonts w:ascii="Times New Roman" w:hAnsi="Times New Roman" w:cs="Times New Roman"/>
+          <w:sz w:val="24"/>
+          <w:szCs w:val="24"/>
+        </w:rPr>
+        <w:t>complexity</w:t>
+      </w:r>
+      <w:r>
+        <w:rPr>
+          <w:rFonts w:ascii="Times New Roman" w:hAnsi="Times New Roman" w:cs="Times New Roman"/>
+          <w:sz w:val="24"/>
+          <w:szCs w:val="24"/>
+        </w:rPr>
+        <w:t xml:space="preserve"> of the encryption.</w:t>
+      </w:r>
+    </w:p>
+    <w:p>
+      <w:pPr>
+        <w:jc w:val="both"/>
+        <w:rPr>
+          <w:rFonts w:ascii="Times New Roman" w:hAnsi="Times New Roman" w:cs="Times New Roman"/>
+          <w:sz w:val="24"/>
+          <w:szCs w:val="24"/>
+        </w:rPr>
+      </w:pPr>
+    </w:p>
+    <w:p>
+      <w:pPr>
+        <w:jc w:val="both"/>
         <w:rPr>
           <w:rFonts w:ascii="Times New Roman" w:hAnsi="Times New Roman" w:cs="Times New Roman"/>
           <w:b/>
@@ -101,12 +258,8 @@
           <w:sz w:val="28"/>
           <w:szCs w:val="28"/>
         </w:rPr>
-        <w:t>Introduction</w:t>
-      </w:r>
-    </w:p>
-    <w:p>
-      <w:pPr>
-        <w:jc w:val="both"/>
+      </w:pPr>
+      <w:r>
         <w:rPr>
           <w:rFonts w:ascii="Times New Roman" w:hAnsi="Times New Roman" w:cs="Times New Roman"/>
           <w:b/>
@@ -114,6 +267,19 @@
           <w:sz w:val="28"/>
           <w:szCs w:val="28"/>
         </w:rPr>
+        <w:t>Introduction</w:t>
+      </w:r>
+    </w:p>
+    <w:p>
+      <w:pPr>
+        <w:jc w:val="both"/>
+        <w:rPr>
+          <w:rFonts w:ascii="Times New Roman" w:hAnsi="Times New Roman" w:cs="Times New Roman"/>
+          <w:b/>
+          <w:bCs/>
+          <w:sz w:val="28"/>
+          <w:szCs w:val="28"/>
+        </w:rPr>
       </w:pPr>
     </w:p>
     <w:p>
@@ -185,39 +351,25 @@
           <w:sz w:val="24"/>
           <w:szCs w:val="24"/>
         </w:rPr>
-        <w:t xml:space="preserve">Steganography is also used on medical records and aadhar cards to </w:t>
-      </w:r>
-      <w:r>
-        <w:rPr>
-          <w:rFonts w:ascii="Times New Roman" w:hAnsi="Times New Roman" w:cs="Times New Roman"/>
-          <w:sz w:val="24"/>
-          <w:szCs w:val="24"/>
-        </w:rPr>
-        <w:t xml:space="preserve">conceal </w:t>
-      </w:r>
-      <w:r>
-        <w:rPr>
-          <w:rFonts w:ascii="Times New Roman" w:hAnsi="Times New Roman" w:cs="Times New Roman"/>
-          <w:sz w:val="24"/>
-          <w:szCs w:val="24"/>
-        </w:rPr>
-        <w:t>private</w:t>
-      </w:r>
-      <w:r>
-        <w:rPr>
-          <w:rFonts w:ascii="Times New Roman" w:hAnsi="Times New Roman" w:cs="Times New Roman"/>
-          <w:sz w:val="24"/>
-          <w:szCs w:val="24"/>
-        </w:rPr>
-        <w:t xml:space="preserve"> information</w:t>
-      </w:r>
-      <w:r>
-        <w:rPr>
-          <w:rFonts w:ascii="Times New Roman" w:hAnsi="Times New Roman" w:cs="Times New Roman"/>
-          <w:sz w:val="24"/>
-          <w:szCs w:val="24"/>
-        </w:rPr>
-        <w:t xml:space="preserve"> to protect the identities of individuals.</w:t>
+        <w:t xml:space="preserve">Steganography is also used on medical records and </w:t>
+      </w:r>
+      <w:proofErr w:type="spellStart"/>
+      <w:r>
+        <w:rPr>
+          <w:rFonts w:ascii="Times New Roman" w:hAnsi="Times New Roman" w:cs="Times New Roman"/>
+          <w:sz w:val="24"/>
+          <w:szCs w:val="24"/>
+        </w:rPr>
+        <w:t>aadhar</w:t>
+      </w:r>
+      <w:proofErr w:type="spellEnd"/>
+      <w:r>
+        <w:rPr>
+          <w:rFonts w:ascii="Times New Roman" w:hAnsi="Times New Roman" w:cs="Times New Roman"/>
+          <w:sz w:val="24"/>
+          <w:szCs w:val="24"/>
+        </w:rPr>
+        <w:t xml:space="preserve"> cards to conceal private information to protect the identities of individuals.</w:t>
       </w:r>
     </w:p>
     <w:p>
@@ -277,17 +429,45 @@
           <w:sz w:val="24"/>
           <w:szCs w:val="24"/>
         </w:rPr>
+        <w:t xml:space="preserve"> The essential components of the embedding algorithm are a cover image, secret data, and a secret key.</w:t>
+      </w:r>
+      <w:r>
         <w:t xml:space="preserve"> </w:t>
       </w:r>
-      <w:r>
-        <w:rPr>
-          <w:rFonts w:ascii="Times New Roman" w:hAnsi="Times New Roman" w:cs="Times New Roman"/>
-          <w:sz w:val="24"/>
-          <w:szCs w:val="24"/>
-        </w:rPr>
-        <w:t>The essential components of the embedding algorithm are a cover image, secret data, and a secret key.</w:t>
-      </w:r>
-      <w:r>
+      <w:proofErr w:type="spellStart"/>
+      <w:r>
+        <w:rPr>
+          <w:rFonts w:ascii="Times New Roman" w:hAnsi="Times New Roman" w:cs="Times New Roman"/>
+          <w:sz w:val="24"/>
+          <w:szCs w:val="24"/>
+        </w:rPr>
+        <w:t>Stego</w:t>
+      </w:r>
+      <w:proofErr w:type="spellEnd"/>
+      <w:r>
+        <w:rPr>
+          <w:rFonts w:ascii="Times New Roman" w:hAnsi="Times New Roman" w:cs="Times New Roman"/>
+          <w:sz w:val="24"/>
+          <w:szCs w:val="24"/>
+        </w:rPr>
+        <w:t xml:space="preserve">-image is obtained by concealing the secret data into the cover image using the embedding algorithm. The </w:t>
+      </w:r>
+      <w:proofErr w:type="spellStart"/>
+      <w:r>
+        <w:rPr>
+          <w:rFonts w:ascii="Times New Roman" w:hAnsi="Times New Roman" w:cs="Times New Roman"/>
+          <w:sz w:val="24"/>
+          <w:szCs w:val="24"/>
+        </w:rPr>
+        <w:t>stego</w:t>
+      </w:r>
+      <w:proofErr w:type="spellEnd"/>
+      <w:r>
+        <w:rPr>
+          <w:rFonts w:ascii="Times New Roman" w:hAnsi="Times New Roman" w:cs="Times New Roman"/>
+          <w:sz w:val="24"/>
+          <w:szCs w:val="24"/>
+        </w:rPr>
         <w:t xml:space="preserve"> </w:t>
       </w:r>
       <w:r>
@@ -296,31 +476,7 @@
           <w:sz w:val="24"/>
           <w:szCs w:val="24"/>
         </w:rPr>
-        <w:t>Stego-image is obtained by concealing the secret data into the cover image using the embedding algorithm. The stego</w:t>
-      </w:r>
-      <w:r>
-        <w:rPr>
-          <w:rFonts w:ascii="Times New Roman" w:hAnsi="Times New Roman" w:cs="Times New Roman"/>
-          <w:sz w:val="24"/>
-          <w:szCs w:val="24"/>
-        </w:rPr>
-        <w:t xml:space="preserve"> </w:t>
-      </w:r>
-      <w:r>
-        <w:rPr>
-          <w:rFonts w:ascii="Times New Roman" w:hAnsi="Times New Roman" w:cs="Times New Roman"/>
-          <w:sz w:val="24"/>
-          <w:szCs w:val="24"/>
-        </w:rPr>
-        <w:t>image is then used as an input object to extract the secret data</w:t>
-      </w:r>
-      <w:r>
-        <w:rPr>
-          <w:rFonts w:ascii="Times New Roman" w:hAnsi="Times New Roman" w:cs="Times New Roman"/>
-          <w:sz w:val="24"/>
-          <w:szCs w:val="24"/>
-        </w:rPr>
-        <w:t>.</w:t>
+        <w:t>image is then used as an input object to extract the secret data.</w:t>
       </w:r>
     </w:p>
     <w:p>
@@ -366,7 +522,25 @@
           <w:sz w:val="24"/>
           <w:szCs w:val="24"/>
         </w:rPr>
-        <w:t>The embedding process in data hiding uses a few basic schemes and plays an important role in any stego-image. The commonly used techniques in steganography are based on the spatial domain</w:t>
+        <w:t xml:space="preserve">The embedding process in data hiding uses a few basic schemes and plays an important role in any </w:t>
+      </w:r>
+      <w:proofErr w:type="spellStart"/>
+      <w:r>
+        <w:rPr>
+          <w:rFonts w:ascii="Times New Roman" w:hAnsi="Times New Roman" w:cs="Times New Roman"/>
+          <w:sz w:val="24"/>
+          <w:szCs w:val="24"/>
+        </w:rPr>
+        <w:t>stego</w:t>
+      </w:r>
+      <w:proofErr w:type="spellEnd"/>
+      <w:r>
+        <w:rPr>
+          <w:rFonts w:ascii="Times New Roman" w:hAnsi="Times New Roman" w:cs="Times New Roman"/>
+          <w:sz w:val="24"/>
+          <w:szCs w:val="24"/>
+        </w:rPr>
+        <w:t>-image. The commonly used techniques in steganography are based on the spatial domain</w:t>
       </w:r>
       <w:r>
         <w:rPr>
@@ -376,6 +550,190 @@
         </w:rPr>
         <w:t>, but for this project we will be combining transforms on the intensity domain as well.</w:t>
       </w:r>
+    </w:p>
+    <w:p>
+      <w:pPr>
+        <w:jc w:val="both"/>
+        <w:rPr>
+          <w:rFonts w:ascii="Times New Roman" w:hAnsi="Times New Roman" w:cs="Times New Roman"/>
+          <w:sz w:val="24"/>
+          <w:szCs w:val="24"/>
+        </w:rPr>
+      </w:pPr>
+    </w:p>
+    <w:p>
+      <w:pPr>
+        <w:jc w:val="both"/>
+        <w:rPr>
+          <w:rFonts w:ascii="Times New Roman" w:hAnsi="Times New Roman" w:cs="Times New Roman"/>
+          <w:b/>
+          <w:bCs/>
+          <w:sz w:val="28"/>
+          <w:szCs w:val="28"/>
+        </w:rPr>
+      </w:pPr>
+      <w:r>
+        <w:rPr>
+          <w:rFonts w:ascii="Times New Roman" w:hAnsi="Times New Roman" w:cs="Times New Roman"/>
+          <w:b/>
+          <w:bCs/>
+          <w:sz w:val="28"/>
+          <w:szCs w:val="28"/>
+        </w:rPr>
+        <w:t>Scope of the study</w:t>
+      </w:r>
+    </w:p>
+    <w:p>
+      <w:pPr>
+        <w:jc w:val="both"/>
+        <w:rPr>
+          <w:rFonts w:ascii="Times New Roman" w:hAnsi="Times New Roman" w:cs="Times New Roman"/>
+          <w:sz w:val="24"/>
+          <w:szCs w:val="24"/>
+          <w:vertAlign w:val="subscript"/>
+        </w:rPr>
+      </w:pPr>
+      <w:r>
+        <w:rPr>
+          <w:rFonts w:ascii="Times New Roman" w:hAnsi="Times New Roman" w:cs="Times New Roman"/>
+          <w:sz w:val="24"/>
+          <w:szCs w:val="24"/>
+        </w:rPr>
+        <w:t xml:space="preserve">This study will focus on using several encryption techniques based on bit plane slicing to create an encryption algorithm that is extremely difficult to brute force. The primary focus will be </w:t>
+      </w:r>
+      <w:proofErr w:type="gramStart"/>
+      <w:r>
+        <w:rPr>
+          <w:rFonts w:ascii="Times New Roman" w:hAnsi="Times New Roman" w:cs="Times New Roman"/>
+          <w:sz w:val="24"/>
+          <w:szCs w:val="24"/>
+        </w:rPr>
+        <w:t>see</w:t>
+      </w:r>
+      <w:proofErr w:type="gramEnd"/>
+      <w:r>
+        <w:rPr>
+          <w:rFonts w:ascii="Times New Roman" w:hAnsi="Times New Roman" w:cs="Times New Roman"/>
+          <w:sz w:val="24"/>
+          <w:szCs w:val="24"/>
+        </w:rPr>
+        <w:t xml:space="preserve"> how several different bit plane slicing algorithms can be applied on top of one another to encrypt an image, and to see the increase in encryption efficiency when using an intensity transform that uses bit plane slicing as its base.</w:t>
+      </w:r>
+    </w:p>
+    <w:p>
+      <w:pPr>
+        <w:jc w:val="both"/>
+        <w:rPr>
+          <w:rFonts w:ascii="Times New Roman" w:hAnsi="Times New Roman" w:cs="Times New Roman"/>
+          <w:b/>
+          <w:bCs/>
+          <w:sz w:val="28"/>
+          <w:szCs w:val="28"/>
+        </w:rPr>
+      </w:pPr>
+    </w:p>
+    <w:p>
+      <w:pPr>
+        <w:jc w:val="both"/>
+        <w:rPr>
+          <w:rFonts w:ascii="Times New Roman" w:hAnsi="Times New Roman" w:cs="Times New Roman"/>
+          <w:b/>
+          <w:bCs/>
+          <w:sz w:val="28"/>
+          <w:szCs w:val="28"/>
+        </w:rPr>
+      </w:pPr>
+    </w:p>
+    <w:p>
+      <w:pPr>
+        <w:jc w:val="both"/>
+        <w:rPr>
+          <w:rFonts w:ascii="Times New Roman" w:hAnsi="Times New Roman" w:cs="Times New Roman"/>
+          <w:b/>
+          <w:bCs/>
+          <w:sz w:val="28"/>
+          <w:szCs w:val="28"/>
+        </w:rPr>
+      </w:pPr>
+    </w:p>
+    <w:p>
+      <w:pPr>
+        <w:jc w:val="both"/>
+        <w:rPr>
+          <w:rFonts w:ascii="Times New Roman" w:hAnsi="Times New Roman" w:cs="Times New Roman"/>
+          <w:b/>
+          <w:bCs/>
+          <w:sz w:val="28"/>
+          <w:szCs w:val="28"/>
+        </w:rPr>
+      </w:pPr>
+    </w:p>
+    <w:p>
+      <w:pPr>
+        <w:jc w:val="both"/>
+        <w:rPr>
+          <w:rFonts w:ascii="Times New Roman" w:hAnsi="Times New Roman" w:cs="Times New Roman"/>
+          <w:b/>
+          <w:bCs/>
+          <w:sz w:val="28"/>
+          <w:szCs w:val="28"/>
+        </w:rPr>
+      </w:pPr>
+      <w:r>
+        <w:rPr>
+          <w:rFonts w:ascii="Times New Roman" w:hAnsi="Times New Roman" w:cs="Times New Roman"/>
+          <w:b/>
+          <w:bCs/>
+          <w:sz w:val="28"/>
+          <w:szCs w:val="28"/>
+        </w:rPr>
+        <w:t>Objective</w:t>
+      </w:r>
+    </w:p>
+    <w:p>
+      <w:pPr>
+        <w:jc w:val="both"/>
+        <w:rPr>
+          <w:rFonts w:ascii="Times New Roman" w:hAnsi="Times New Roman" w:cs="Times New Roman"/>
+          <w:sz w:val="24"/>
+          <w:szCs w:val="24"/>
+          <w:vertAlign w:val="subscript"/>
+        </w:rPr>
+      </w:pPr>
+      <w:r>
+        <w:rPr>
+          <w:rFonts w:ascii="Times New Roman" w:hAnsi="Times New Roman" w:cs="Times New Roman"/>
+          <w:sz w:val="24"/>
+          <w:szCs w:val="24"/>
+        </w:rPr>
+        <w:t>to use bit-plane slicing as the base and then add additional special transforms on top that use randomly generated cat maps to encrypt the image.</w:t>
+      </w:r>
+      <w:r>
+        <w:rPr>
+          <w:rFonts w:ascii="Times New Roman" w:hAnsi="Times New Roman" w:cs="Times New Roman"/>
+          <w:sz w:val="24"/>
+          <w:szCs w:val="24"/>
+        </w:rPr>
+        <w:t xml:space="preserve"> This will result in an encryption algorithm that</w:t>
+      </w:r>
+      <w:r>
+        <w:rPr>
+          <w:rFonts w:ascii="Times New Roman" w:hAnsi="Times New Roman" w:cs="Times New Roman"/>
+          <w:sz w:val="24"/>
+          <w:szCs w:val="24"/>
+        </w:rPr>
+        <w:t xml:space="preserve"> uses the same base and therefore is able to create very strong encryptions for a very small additional overhead each time.</w:t>
+      </w:r>
+    </w:p>
+    <w:p>
+      <w:pPr>
+        <w:jc w:val="both"/>
+        <w:rPr>
+          <w:rFonts w:ascii="Times New Roman" w:hAnsi="Times New Roman" w:cs="Times New Roman"/>
+          <w:sz w:val="24"/>
+          <w:szCs w:val="24"/>
+        </w:rPr>
+      </w:pPr>
     </w:p>
     <w:p>
       <w:pPr>
@@ -519,16 +877,7 @@
           <w:sz w:val="24"/>
           <w:szCs w:val="24"/>
         </w:rPr>
-        <w:lastRenderedPageBreak/>
-        <w:t xml:space="preserve">Apply different transforms on the intensity domain on each bit plane separately. </w:t>
-      </w:r>
-      <w:r>
-        <w:rPr>
-          <w:rFonts w:ascii="Times New Roman" w:hAnsi="Times New Roman" w:cs="Times New Roman"/>
-          <w:sz w:val="24"/>
-          <w:szCs w:val="24"/>
-        </w:rPr>
-        <w:t xml:space="preserve">For this project we will apply the same transforms on all the bit planes, but different transforms can be applied on different planes. </w:t>
+        <w:t xml:space="preserve">Apply different transforms on the intensity domain on each bit plane separately. For this project we will apply the same transforms on all the bit planes, but different transforms can be applied on different planes. </w:t>
       </w:r>
     </w:p>
     <w:p>
@@ -622,25 +971,783 @@
           <w:sz w:val="28"/>
           <w:szCs w:val="28"/>
         </w:rPr>
-        <w:t>Results</w:t>
-      </w:r>
-    </w:p>
-    <w:p>
-      <w:pPr>
-        <w:jc w:val="both"/>
-        <w:rPr>
-          <w:rFonts w:ascii="Times New Roman" w:hAnsi="Times New Roman" w:cs="Times New Roman"/>
-          <w:sz w:val="24"/>
-          <w:szCs w:val="24"/>
-        </w:rPr>
-      </w:pPr>
-      <w:r>
-        <w:rPr>
-          <w:rFonts w:ascii="Times New Roman" w:hAnsi="Times New Roman" w:cs="Times New Roman"/>
-          <w:sz w:val="24"/>
-          <w:szCs w:val="24"/>
-        </w:rPr>
-        <w:t>Since the bit-plane reversal technique used here is an independent process and is applied at the end, it does not affect the outcome of any previous step. This results in the addition of an extra layer of security that has possibly 8! Or 40,320 combinations, resulting in an encrypted image that is a lot harder to brute force. Since bit-plane slicing has already been carried out in order to perform transformations on different planes as per literature, this additional step has very little overhead for a very high increase in efficiency.</w:t>
+        <w:t>Process</w:t>
+      </w:r>
+    </w:p>
+    <w:p>
+      <w:pPr>
+        <w:jc w:val="both"/>
+        <w:rPr>
+          <w:rFonts w:ascii="Times New Roman" w:hAnsi="Times New Roman" w:cs="Times New Roman"/>
+          <w:sz w:val="24"/>
+          <w:szCs w:val="24"/>
+        </w:rPr>
+      </w:pPr>
+      <w:r>
+        <w:rPr>
+          <w:rFonts w:ascii="Times New Roman" w:hAnsi="Times New Roman" w:cs="Times New Roman"/>
+          <w:sz w:val="24"/>
+          <w:szCs w:val="24"/>
+        </w:rPr>
+        <w:t xml:space="preserve">This section will showcase a basic application built using 2 different transforms. The first one is the bit intensity </w:t>
+      </w:r>
+      <w:proofErr w:type="gramStart"/>
+      <w:r>
+        <w:rPr>
+          <w:rFonts w:ascii="Times New Roman" w:hAnsi="Times New Roman" w:cs="Times New Roman"/>
+          <w:sz w:val="24"/>
+          <w:szCs w:val="24"/>
+        </w:rPr>
+        <w:t>transform</w:t>
+      </w:r>
+      <w:r>
+        <w:rPr>
+          <w:rFonts w:ascii="Times New Roman" w:hAnsi="Times New Roman" w:cs="Times New Roman"/>
+          <w:sz w:val="24"/>
+          <w:szCs w:val="24"/>
+        </w:rPr>
+        <w:t>[</w:t>
+      </w:r>
+      <w:proofErr w:type="gramEnd"/>
+      <w:r>
+        <w:rPr>
+          <w:rFonts w:ascii="Times New Roman" w:hAnsi="Times New Roman" w:cs="Times New Roman"/>
+          <w:sz w:val="24"/>
+          <w:szCs w:val="24"/>
+        </w:rPr>
+        <w:t>1]</w:t>
+      </w:r>
+      <w:r>
+        <w:rPr>
+          <w:rFonts w:ascii="Times New Roman" w:hAnsi="Times New Roman" w:cs="Times New Roman"/>
+          <w:sz w:val="24"/>
+          <w:szCs w:val="24"/>
+        </w:rPr>
+        <w:t>, followed by a special transform based on the chaos randomised encryption technique</w:t>
+      </w:r>
+      <w:r>
+        <w:rPr>
+          <w:rFonts w:ascii="Times New Roman" w:hAnsi="Times New Roman" w:cs="Times New Roman"/>
+          <w:sz w:val="24"/>
+          <w:szCs w:val="24"/>
+        </w:rPr>
+        <w:t>[2]</w:t>
+      </w:r>
+      <w:r>
+        <w:rPr>
+          <w:rFonts w:ascii="Times New Roman" w:hAnsi="Times New Roman" w:cs="Times New Roman"/>
+          <w:sz w:val="24"/>
+          <w:szCs w:val="24"/>
+        </w:rPr>
+        <w:t xml:space="preserve"> with the application of filters.</w:t>
+      </w:r>
+    </w:p>
+    <w:p>
+      <w:pPr>
+        <w:jc w:val="both"/>
+        <w:rPr>
+          <w:rFonts w:ascii="Times New Roman" w:hAnsi="Times New Roman" w:cs="Times New Roman"/>
+          <w:sz w:val="24"/>
+          <w:szCs w:val="24"/>
+        </w:rPr>
+      </w:pPr>
+    </w:p>
+    <w:p>
+      <w:pPr>
+        <w:jc w:val="both"/>
+        <w:rPr>
+          <w:rFonts w:ascii="Times New Roman" w:hAnsi="Times New Roman" w:cs="Times New Roman"/>
+          <w:b/>
+          <w:bCs/>
+          <w:sz w:val="24"/>
+          <w:szCs w:val="24"/>
+        </w:rPr>
+      </w:pPr>
+      <w:r>
+        <w:rPr>
+          <w:rFonts w:ascii="Times New Roman" w:hAnsi="Times New Roman" w:cs="Times New Roman"/>
+          <w:b/>
+          <w:bCs/>
+          <w:sz w:val="24"/>
+          <w:szCs w:val="24"/>
+        </w:rPr>
+        <w:t xml:space="preserve">Encryption </w:t>
+      </w:r>
+      <w:r>
+        <w:rPr>
+          <w:rFonts w:ascii="Times New Roman" w:hAnsi="Times New Roman" w:cs="Times New Roman"/>
+          <w:b/>
+          <w:bCs/>
+          <w:sz w:val="24"/>
+          <w:szCs w:val="24"/>
+        </w:rPr>
+        <w:t>Steps</w:t>
+      </w:r>
+    </w:p>
+    <w:p>
+      <w:pPr>
+        <w:pStyle w:val="ListParagraph"/>
+        <w:numPr>
+          <w:ilvl w:val="0"/>
+          <w:numId w:val="2"/>
+        </w:numPr>
+        <w:jc w:val="both"/>
+        <w:rPr>
+          <w:rFonts w:ascii="Times New Roman" w:hAnsi="Times New Roman" w:cs="Times New Roman"/>
+          <w:sz w:val="24"/>
+          <w:szCs w:val="24"/>
+        </w:rPr>
+      </w:pPr>
+      <w:r>
+        <w:rPr>
+          <w:rFonts w:ascii="Times New Roman" w:hAnsi="Times New Roman" w:cs="Times New Roman"/>
+          <w:sz w:val="24"/>
+          <w:szCs w:val="24"/>
+        </w:rPr>
+        <w:t xml:space="preserve">Load an image </w:t>
+      </w:r>
+      <w:r>
+        <w:rPr>
+          <w:rFonts w:ascii="Times New Roman" w:hAnsi="Times New Roman" w:cs="Times New Roman"/>
+          <w:sz w:val="24"/>
+          <w:szCs w:val="24"/>
+        </w:rPr>
+        <w:t>in</w:t>
+      </w:r>
+      <w:r>
+        <w:rPr>
+          <w:rFonts w:ascii="Times New Roman" w:hAnsi="Times New Roman" w:cs="Times New Roman"/>
+          <w:sz w:val="24"/>
+          <w:szCs w:val="24"/>
+        </w:rPr>
+        <w:t xml:space="preserve"> RGB. This </w:t>
+      </w:r>
+      <w:r>
+        <w:rPr>
+          <w:rFonts w:ascii="Times New Roman" w:hAnsi="Times New Roman" w:cs="Times New Roman"/>
+          <w:sz w:val="24"/>
+          <w:szCs w:val="24"/>
+        </w:rPr>
+        <w:t>is</w:t>
+      </w:r>
+      <w:r>
+        <w:rPr>
+          <w:rFonts w:ascii="Times New Roman" w:hAnsi="Times New Roman" w:cs="Times New Roman"/>
+          <w:sz w:val="24"/>
+          <w:szCs w:val="24"/>
+        </w:rPr>
+        <w:t xml:space="preserve"> done using the PIL module and </w:t>
+      </w:r>
+      <w:proofErr w:type="spellStart"/>
+      <w:r>
+        <w:rPr>
+          <w:rFonts w:ascii="Times New Roman" w:hAnsi="Times New Roman" w:cs="Times New Roman"/>
+          <w:sz w:val="24"/>
+          <w:szCs w:val="24"/>
+        </w:rPr>
+        <w:t>numpy</w:t>
+      </w:r>
+      <w:proofErr w:type="spellEnd"/>
+      <w:r>
+        <w:rPr>
+          <w:rFonts w:ascii="Times New Roman" w:hAnsi="Times New Roman" w:cs="Times New Roman"/>
+          <w:sz w:val="24"/>
+          <w:szCs w:val="24"/>
+        </w:rPr>
+        <w:t>.</w:t>
+      </w:r>
+    </w:p>
+    <w:p>
+      <w:pPr>
+        <w:pStyle w:val="ListParagraph"/>
+        <w:numPr>
+          <w:ilvl w:val="0"/>
+          <w:numId w:val="2"/>
+        </w:numPr>
+        <w:jc w:val="both"/>
+        <w:rPr>
+          <w:rFonts w:ascii="Times New Roman" w:hAnsi="Times New Roman" w:cs="Times New Roman"/>
+          <w:sz w:val="24"/>
+          <w:szCs w:val="24"/>
+        </w:rPr>
+      </w:pPr>
+      <w:r>
+        <w:rPr>
+          <w:rFonts w:ascii="Times New Roman" w:hAnsi="Times New Roman" w:cs="Times New Roman"/>
+          <w:sz w:val="24"/>
+          <w:szCs w:val="24"/>
+        </w:rPr>
+        <w:t>Separate the 3 channels into 3 different grayscale images, each representing a channel of the original image.</w:t>
+      </w:r>
+    </w:p>
+    <w:p>
+      <w:pPr>
+        <w:pStyle w:val="ListParagraph"/>
+        <w:numPr>
+          <w:ilvl w:val="0"/>
+          <w:numId w:val="2"/>
+        </w:numPr>
+        <w:jc w:val="both"/>
+        <w:rPr>
+          <w:rFonts w:ascii="Times New Roman" w:hAnsi="Times New Roman" w:cs="Times New Roman"/>
+          <w:sz w:val="24"/>
+          <w:szCs w:val="24"/>
+        </w:rPr>
+      </w:pPr>
+      <w:r>
+        <w:rPr>
+          <w:rFonts w:ascii="Times New Roman" w:hAnsi="Times New Roman" w:cs="Times New Roman"/>
+          <w:sz w:val="24"/>
+          <w:szCs w:val="24"/>
+        </w:rPr>
+        <w:t>Randomly generate an order to reorder the bit planes for each channel. After re-ordering the bit planes, hash the generated order to hide the information.</w:t>
+      </w:r>
+    </w:p>
+    <w:p>
+      <w:pPr>
+        <w:pStyle w:val="ListParagraph"/>
+        <w:numPr>
+          <w:ilvl w:val="0"/>
+          <w:numId w:val="2"/>
+        </w:numPr>
+        <w:jc w:val="both"/>
+        <w:rPr>
+          <w:rFonts w:ascii="Times New Roman" w:hAnsi="Times New Roman" w:cs="Times New Roman"/>
+          <w:sz w:val="24"/>
+          <w:szCs w:val="24"/>
+        </w:rPr>
+      </w:pPr>
+      <w:r>
+        <w:rPr>
+          <w:rFonts w:ascii="Times New Roman" w:hAnsi="Times New Roman" w:cs="Times New Roman"/>
+          <w:sz w:val="24"/>
+          <w:szCs w:val="24"/>
+        </w:rPr>
+        <w:t xml:space="preserve">After performing a bit intensity transform on all 3 channels, perform the </w:t>
+      </w:r>
+      <w:proofErr w:type="spellStart"/>
+      <w:r>
+        <w:rPr>
+          <w:rFonts w:ascii="Times New Roman" w:hAnsi="Times New Roman" w:cs="Times New Roman"/>
+          <w:sz w:val="24"/>
+          <w:szCs w:val="24"/>
+        </w:rPr>
+        <w:t>spacial</w:t>
+      </w:r>
+      <w:proofErr w:type="spellEnd"/>
+      <w:r>
+        <w:rPr>
+          <w:rFonts w:ascii="Times New Roman" w:hAnsi="Times New Roman" w:cs="Times New Roman"/>
+          <w:sz w:val="24"/>
+          <w:szCs w:val="24"/>
+        </w:rPr>
+        <w:t xml:space="preserve"> transform on all 3 channels.</w:t>
+      </w:r>
+    </w:p>
+    <w:p>
+      <w:pPr>
+        <w:pStyle w:val="ListParagraph"/>
+        <w:numPr>
+          <w:ilvl w:val="0"/>
+          <w:numId w:val="2"/>
+        </w:numPr>
+        <w:jc w:val="both"/>
+        <w:rPr>
+          <w:rFonts w:ascii="Times New Roman" w:hAnsi="Times New Roman" w:cs="Times New Roman"/>
+          <w:sz w:val="24"/>
+          <w:szCs w:val="24"/>
+        </w:rPr>
+      </w:pPr>
+      <w:r>
+        <w:rPr>
+          <w:rFonts w:ascii="Times New Roman" w:hAnsi="Times New Roman" w:cs="Times New Roman"/>
+          <w:sz w:val="24"/>
+          <w:szCs w:val="24"/>
+        </w:rPr>
+        <w:t xml:space="preserve">The special transform involves generating a filter of size </w:t>
+      </w:r>
+      <w:proofErr w:type="spellStart"/>
+      <w:r>
+        <w:rPr>
+          <w:rFonts w:ascii="Times New Roman" w:hAnsi="Times New Roman" w:cs="Times New Roman"/>
+          <w:sz w:val="24"/>
+          <w:szCs w:val="24"/>
+        </w:rPr>
+        <w:t>NxN</w:t>
+      </w:r>
+      <w:proofErr w:type="spellEnd"/>
+      <w:r>
+        <w:rPr>
+          <w:rFonts w:ascii="Times New Roman" w:hAnsi="Times New Roman" w:cs="Times New Roman"/>
+          <w:sz w:val="24"/>
+          <w:szCs w:val="24"/>
+        </w:rPr>
+        <w:t xml:space="preserve">, with values randomly filled between 0 and N^2. For this application, N = </w:t>
+      </w:r>
+      <w:proofErr w:type="gramStart"/>
+      <w:r>
+        <w:rPr>
+          <w:rFonts w:ascii="Times New Roman" w:hAnsi="Times New Roman" w:cs="Times New Roman"/>
+          <w:sz w:val="24"/>
+          <w:szCs w:val="24"/>
+        </w:rPr>
+        <w:t>min(</w:t>
+      </w:r>
+      <w:proofErr w:type="gramEnd"/>
+      <w:r>
+        <w:rPr>
+          <w:rFonts w:ascii="Times New Roman" w:hAnsi="Times New Roman" w:cs="Times New Roman"/>
+          <w:sz w:val="24"/>
+          <w:szCs w:val="24"/>
+        </w:rPr>
+        <w:t>width, height)/</w:t>
+      </w:r>
+      <w:r>
+        <w:rPr>
+          <w:rFonts w:ascii="Times New Roman" w:hAnsi="Times New Roman" w:cs="Times New Roman"/>
+          <w:sz w:val="24"/>
+          <w:szCs w:val="24"/>
+        </w:rPr>
+        <w:t>10</w:t>
+      </w:r>
+      <w:r>
+        <w:rPr>
+          <w:rFonts w:ascii="Times New Roman" w:hAnsi="Times New Roman" w:cs="Times New Roman"/>
+          <w:sz w:val="24"/>
+          <w:szCs w:val="24"/>
+        </w:rPr>
+        <w:t>.</w:t>
+      </w:r>
+    </w:p>
+    <w:p>
+      <w:pPr>
+        <w:pStyle w:val="ListParagraph"/>
+        <w:numPr>
+          <w:ilvl w:val="0"/>
+          <w:numId w:val="2"/>
+        </w:numPr>
+        <w:jc w:val="both"/>
+        <w:rPr>
+          <w:rFonts w:ascii="Times New Roman" w:hAnsi="Times New Roman" w:cs="Times New Roman"/>
+          <w:sz w:val="24"/>
+          <w:szCs w:val="24"/>
+        </w:rPr>
+      </w:pPr>
+      <w:r>
+        <w:rPr>
+          <w:rFonts w:ascii="Times New Roman" w:hAnsi="Times New Roman" w:cs="Times New Roman"/>
+          <w:sz w:val="24"/>
+          <w:szCs w:val="24"/>
+        </w:rPr>
+        <w:t>Perform a window traversal over each channel with the filter as the window, and re-arrange each value using the formula: F(u, v) = f(filter(</w:t>
+      </w:r>
+      <w:proofErr w:type="spellStart"/>
+      <w:r>
+        <w:rPr>
+          <w:rFonts w:ascii="Times New Roman" w:hAnsi="Times New Roman" w:cs="Times New Roman"/>
+          <w:sz w:val="24"/>
+          <w:szCs w:val="24"/>
+        </w:rPr>
+        <w:t>u,v</w:t>
+      </w:r>
+      <w:proofErr w:type="spellEnd"/>
+      <w:r>
+        <w:rPr>
+          <w:rFonts w:ascii="Times New Roman" w:hAnsi="Times New Roman" w:cs="Times New Roman"/>
+          <w:sz w:val="24"/>
+          <w:szCs w:val="24"/>
+        </w:rPr>
+        <w:t>)/N, filter(</w:t>
+      </w:r>
+      <w:proofErr w:type="spellStart"/>
+      <w:r>
+        <w:rPr>
+          <w:rFonts w:ascii="Times New Roman" w:hAnsi="Times New Roman" w:cs="Times New Roman"/>
+          <w:sz w:val="24"/>
+          <w:szCs w:val="24"/>
+        </w:rPr>
+        <w:t>u,v</w:t>
+      </w:r>
+      <w:proofErr w:type="spellEnd"/>
+      <w:r>
+        <w:rPr>
+          <w:rFonts w:ascii="Times New Roman" w:hAnsi="Times New Roman" w:cs="Times New Roman"/>
+          <w:sz w:val="24"/>
+          <w:szCs w:val="24"/>
+        </w:rPr>
+        <w:t xml:space="preserve">)%N), where </w:t>
+      </w:r>
+      <w:r>
+        <w:rPr>
+          <w:rFonts w:ascii="Times New Roman" w:hAnsi="Times New Roman" w:cs="Times New Roman"/>
+          <w:sz w:val="24"/>
+          <w:szCs w:val="24"/>
+        </w:rPr>
+        <w:lastRenderedPageBreak/>
+        <w:t>F(</w:t>
+      </w:r>
+      <w:proofErr w:type="spellStart"/>
+      <w:r>
+        <w:rPr>
+          <w:rFonts w:ascii="Times New Roman" w:hAnsi="Times New Roman" w:cs="Times New Roman"/>
+          <w:sz w:val="24"/>
+          <w:szCs w:val="24"/>
+        </w:rPr>
+        <w:t>u,v</w:t>
+      </w:r>
+      <w:proofErr w:type="spellEnd"/>
+      <w:r>
+        <w:rPr>
+          <w:rFonts w:ascii="Times New Roman" w:hAnsi="Times New Roman" w:cs="Times New Roman"/>
+          <w:sz w:val="24"/>
+          <w:szCs w:val="24"/>
+        </w:rPr>
+        <w:t xml:space="preserve">) is the value in the transformed channel at </w:t>
+      </w:r>
+      <w:proofErr w:type="spellStart"/>
+      <w:r>
+        <w:rPr>
+          <w:rFonts w:ascii="Times New Roman" w:hAnsi="Times New Roman" w:cs="Times New Roman"/>
+          <w:sz w:val="24"/>
+          <w:szCs w:val="24"/>
+        </w:rPr>
+        <w:t>u,v</w:t>
+      </w:r>
+      <w:proofErr w:type="spellEnd"/>
+      <w:r>
+        <w:rPr>
+          <w:rFonts w:ascii="Times New Roman" w:hAnsi="Times New Roman" w:cs="Times New Roman"/>
+          <w:sz w:val="24"/>
+          <w:szCs w:val="24"/>
+        </w:rPr>
+        <w:t>, filter(</w:t>
+      </w:r>
+      <w:proofErr w:type="spellStart"/>
+      <w:r>
+        <w:rPr>
+          <w:rFonts w:ascii="Times New Roman" w:hAnsi="Times New Roman" w:cs="Times New Roman"/>
+          <w:sz w:val="24"/>
+          <w:szCs w:val="24"/>
+        </w:rPr>
+        <w:t>u,v</w:t>
+      </w:r>
+      <w:proofErr w:type="spellEnd"/>
+      <w:r>
+        <w:rPr>
+          <w:rFonts w:ascii="Times New Roman" w:hAnsi="Times New Roman" w:cs="Times New Roman"/>
+          <w:sz w:val="24"/>
+          <w:szCs w:val="24"/>
+        </w:rPr>
+        <w:t xml:space="preserve">) is the value at the filter at </w:t>
+      </w:r>
+      <w:proofErr w:type="spellStart"/>
+      <w:r>
+        <w:rPr>
+          <w:rFonts w:ascii="Times New Roman" w:hAnsi="Times New Roman" w:cs="Times New Roman"/>
+          <w:sz w:val="24"/>
+          <w:szCs w:val="24"/>
+        </w:rPr>
+        <w:t>u,v</w:t>
+      </w:r>
+      <w:proofErr w:type="spellEnd"/>
+      <w:r>
+        <w:rPr>
+          <w:rFonts w:ascii="Times New Roman" w:hAnsi="Times New Roman" w:cs="Times New Roman"/>
+          <w:sz w:val="24"/>
+          <w:szCs w:val="24"/>
+        </w:rPr>
+        <w:t>, and f(</w:t>
+      </w:r>
+      <w:proofErr w:type="spellStart"/>
+      <w:r>
+        <w:rPr>
+          <w:rFonts w:ascii="Times New Roman" w:hAnsi="Times New Roman" w:cs="Times New Roman"/>
+          <w:sz w:val="24"/>
+          <w:szCs w:val="24"/>
+        </w:rPr>
+        <w:t>u,v</w:t>
+      </w:r>
+      <w:proofErr w:type="spellEnd"/>
+      <w:r>
+        <w:rPr>
+          <w:rFonts w:ascii="Times New Roman" w:hAnsi="Times New Roman" w:cs="Times New Roman"/>
+          <w:sz w:val="24"/>
+          <w:szCs w:val="24"/>
+        </w:rPr>
+        <w:t xml:space="preserve">) is the value of the original image at </w:t>
+      </w:r>
+      <w:proofErr w:type="spellStart"/>
+      <w:r>
+        <w:rPr>
+          <w:rFonts w:ascii="Times New Roman" w:hAnsi="Times New Roman" w:cs="Times New Roman"/>
+          <w:sz w:val="24"/>
+          <w:szCs w:val="24"/>
+        </w:rPr>
+        <w:t>u,v</w:t>
+      </w:r>
+      <w:proofErr w:type="spellEnd"/>
+      <w:r>
+        <w:rPr>
+          <w:rFonts w:ascii="Times New Roman" w:hAnsi="Times New Roman" w:cs="Times New Roman"/>
+          <w:sz w:val="24"/>
+          <w:szCs w:val="24"/>
+        </w:rPr>
+        <w:t>.</w:t>
+      </w:r>
+    </w:p>
+    <w:p>
+      <w:pPr>
+        <w:pStyle w:val="ListParagraph"/>
+        <w:numPr>
+          <w:ilvl w:val="0"/>
+          <w:numId w:val="2"/>
+        </w:numPr>
+        <w:jc w:val="both"/>
+        <w:rPr>
+          <w:rFonts w:ascii="Times New Roman" w:hAnsi="Times New Roman" w:cs="Times New Roman"/>
+          <w:sz w:val="24"/>
+          <w:szCs w:val="24"/>
+        </w:rPr>
+      </w:pPr>
+      <w:r>
+        <w:rPr>
+          <w:rFonts w:ascii="Times New Roman" w:hAnsi="Times New Roman" w:cs="Times New Roman"/>
+          <w:sz w:val="24"/>
+          <w:szCs w:val="24"/>
+        </w:rPr>
+        <w:t>Hash the filter to hide the information.</w:t>
+      </w:r>
+    </w:p>
+    <w:p>
+      <w:pPr>
+        <w:pStyle w:val="ListParagraph"/>
+        <w:numPr>
+          <w:ilvl w:val="0"/>
+          <w:numId w:val="2"/>
+        </w:numPr>
+        <w:jc w:val="both"/>
+        <w:rPr>
+          <w:rFonts w:ascii="Times New Roman" w:hAnsi="Times New Roman" w:cs="Times New Roman"/>
+          <w:sz w:val="24"/>
+          <w:szCs w:val="24"/>
+        </w:rPr>
+      </w:pPr>
+      <w:r>
+        <w:rPr>
+          <w:rFonts w:ascii="Times New Roman" w:hAnsi="Times New Roman" w:cs="Times New Roman"/>
+          <w:sz w:val="24"/>
+          <w:szCs w:val="24"/>
+        </w:rPr>
+        <w:t xml:space="preserve">After having performed the bit intensity transform and the </w:t>
+      </w:r>
+      <w:proofErr w:type="spellStart"/>
+      <w:r>
+        <w:rPr>
+          <w:rFonts w:ascii="Times New Roman" w:hAnsi="Times New Roman" w:cs="Times New Roman"/>
+          <w:sz w:val="24"/>
+          <w:szCs w:val="24"/>
+        </w:rPr>
+        <w:t>spacial</w:t>
+      </w:r>
+      <w:proofErr w:type="spellEnd"/>
+      <w:r>
+        <w:rPr>
+          <w:rFonts w:ascii="Times New Roman" w:hAnsi="Times New Roman" w:cs="Times New Roman"/>
+          <w:sz w:val="24"/>
+          <w:szCs w:val="24"/>
+        </w:rPr>
+        <w:t xml:space="preserve"> transform on all 3 channels, join the 3 channels back to get an encrypted image in RGB.</w:t>
+      </w:r>
+    </w:p>
+    <w:p>
+      <w:pPr>
+        <w:pStyle w:val="ListParagraph"/>
+        <w:numPr>
+          <w:ilvl w:val="0"/>
+          <w:numId w:val="2"/>
+        </w:numPr>
+        <w:jc w:val="both"/>
+        <w:rPr>
+          <w:rFonts w:ascii="Times New Roman" w:hAnsi="Times New Roman" w:cs="Times New Roman"/>
+          <w:sz w:val="24"/>
+          <w:szCs w:val="24"/>
+        </w:rPr>
+      </w:pPr>
+      <w:r>
+        <w:rPr>
+          <w:rFonts w:ascii="Times New Roman" w:hAnsi="Times New Roman" w:cs="Times New Roman"/>
+          <w:sz w:val="24"/>
+          <w:szCs w:val="24"/>
+        </w:rPr>
+        <w:t>Join all the generated hashes in some order to create one final hash that will be used to decrypt the image.</w:t>
+      </w:r>
+    </w:p>
+    <w:p>
+      <w:pPr>
+        <w:jc w:val="both"/>
+        <w:rPr>
+          <w:rFonts w:ascii="Times New Roman" w:hAnsi="Times New Roman" w:cs="Times New Roman"/>
+          <w:sz w:val="24"/>
+          <w:szCs w:val="24"/>
+        </w:rPr>
+      </w:pPr>
+    </w:p>
+    <w:p>
+      <w:pPr>
+        <w:jc w:val="both"/>
+        <w:rPr>
+          <w:rFonts w:ascii="Times New Roman" w:hAnsi="Times New Roman" w:cs="Times New Roman"/>
+          <w:b/>
+          <w:bCs/>
+          <w:sz w:val="24"/>
+          <w:szCs w:val="24"/>
+        </w:rPr>
+      </w:pPr>
+      <w:r>
+        <w:rPr>
+          <w:rFonts w:ascii="Times New Roman" w:hAnsi="Times New Roman" w:cs="Times New Roman"/>
+          <w:b/>
+          <w:bCs/>
+          <w:sz w:val="24"/>
+          <w:szCs w:val="24"/>
+        </w:rPr>
+        <w:t xml:space="preserve">Encryption </w:t>
+      </w:r>
+      <w:r>
+        <w:rPr>
+          <w:rFonts w:ascii="Times New Roman" w:hAnsi="Times New Roman" w:cs="Times New Roman"/>
+          <w:b/>
+          <w:bCs/>
+          <w:sz w:val="24"/>
+          <w:szCs w:val="24"/>
+        </w:rPr>
+        <w:t>Steps</w:t>
+      </w:r>
+    </w:p>
+    <w:p>
+      <w:pPr>
+        <w:pStyle w:val="ListParagraph"/>
+        <w:numPr>
+          <w:ilvl w:val="0"/>
+          <w:numId w:val="3"/>
+        </w:numPr>
+        <w:jc w:val="both"/>
+        <w:rPr>
+          <w:rFonts w:ascii="Times New Roman" w:hAnsi="Times New Roman" w:cs="Times New Roman"/>
+          <w:sz w:val="24"/>
+          <w:szCs w:val="24"/>
+        </w:rPr>
+      </w:pPr>
+      <w:r>
+        <w:rPr>
+          <w:rFonts w:ascii="Times New Roman" w:hAnsi="Times New Roman" w:cs="Times New Roman"/>
+          <w:sz w:val="24"/>
+          <w:szCs w:val="24"/>
+        </w:rPr>
+        <w:t xml:space="preserve">Load the encrypted image in </w:t>
+      </w:r>
+      <w:r>
+        <w:rPr>
+          <w:rFonts w:ascii="Times New Roman" w:hAnsi="Times New Roman" w:cs="Times New Roman"/>
+          <w:sz w:val="24"/>
+          <w:szCs w:val="24"/>
+        </w:rPr>
+        <w:t>RGB and</w:t>
+      </w:r>
+      <w:r>
+        <w:rPr>
+          <w:rFonts w:ascii="Times New Roman" w:hAnsi="Times New Roman" w:cs="Times New Roman"/>
+          <w:sz w:val="24"/>
+          <w:szCs w:val="24"/>
+        </w:rPr>
+        <w:t xml:space="preserve"> separate it into 3 channels.</w:t>
+      </w:r>
+    </w:p>
+    <w:p>
+      <w:pPr>
+        <w:pStyle w:val="ListParagraph"/>
+        <w:numPr>
+          <w:ilvl w:val="0"/>
+          <w:numId w:val="3"/>
+        </w:numPr>
+        <w:jc w:val="both"/>
+        <w:rPr>
+          <w:rFonts w:ascii="Times New Roman" w:hAnsi="Times New Roman" w:cs="Times New Roman"/>
+          <w:sz w:val="24"/>
+          <w:szCs w:val="24"/>
+        </w:rPr>
+      </w:pPr>
+      <w:r>
+        <w:rPr>
+          <w:rFonts w:ascii="Times New Roman" w:hAnsi="Times New Roman" w:cs="Times New Roman"/>
+          <w:sz w:val="24"/>
+          <w:szCs w:val="24"/>
+        </w:rPr>
+        <w:t xml:space="preserve">Retrieve all required information (3 orders and 1 filter) by breaking the hash into its subsequent pieces and </w:t>
+      </w:r>
+      <w:proofErr w:type="spellStart"/>
+      <w:r>
+        <w:rPr>
+          <w:rFonts w:ascii="Times New Roman" w:hAnsi="Times New Roman" w:cs="Times New Roman"/>
+          <w:sz w:val="24"/>
+          <w:szCs w:val="24"/>
+        </w:rPr>
+        <w:t>unhashing</w:t>
+      </w:r>
+      <w:proofErr w:type="spellEnd"/>
+      <w:r>
+        <w:rPr>
+          <w:rFonts w:ascii="Times New Roman" w:hAnsi="Times New Roman" w:cs="Times New Roman"/>
+          <w:sz w:val="24"/>
+          <w:szCs w:val="24"/>
+        </w:rPr>
+        <w:t xml:space="preserve"> them.</w:t>
+      </w:r>
+    </w:p>
+    <w:p>
+      <w:pPr>
+        <w:pStyle w:val="ListParagraph"/>
+        <w:numPr>
+          <w:ilvl w:val="0"/>
+          <w:numId w:val="3"/>
+        </w:numPr>
+        <w:jc w:val="both"/>
+        <w:rPr>
+          <w:rFonts w:ascii="Times New Roman" w:hAnsi="Times New Roman" w:cs="Times New Roman"/>
+          <w:sz w:val="24"/>
+          <w:szCs w:val="24"/>
+        </w:rPr>
+      </w:pPr>
+      <w:r>
+        <w:rPr>
+          <w:rFonts w:ascii="Times New Roman" w:hAnsi="Times New Roman" w:cs="Times New Roman"/>
+          <w:sz w:val="24"/>
+          <w:szCs w:val="24"/>
+        </w:rPr>
+        <w:t>Apply the transforms in the reverse of the order they were applied in.</w:t>
+      </w:r>
+    </w:p>
+    <w:p>
+      <w:pPr>
+        <w:pStyle w:val="ListParagraph"/>
+        <w:numPr>
+          <w:ilvl w:val="0"/>
+          <w:numId w:val="3"/>
+        </w:numPr>
+        <w:jc w:val="both"/>
+        <w:rPr>
+          <w:rFonts w:ascii="Times New Roman" w:hAnsi="Times New Roman" w:cs="Times New Roman"/>
+          <w:sz w:val="24"/>
+          <w:szCs w:val="24"/>
+        </w:rPr>
+      </w:pPr>
+      <w:r>
+        <w:rPr>
+          <w:rFonts w:ascii="Times New Roman" w:hAnsi="Times New Roman" w:cs="Times New Roman"/>
+          <w:sz w:val="24"/>
+          <w:szCs w:val="24"/>
+        </w:rPr>
+        <w:t>Merge the 3 channels back into an RGB image to retrieve the original image.</w:t>
       </w:r>
     </w:p>
     <w:p>
@@ -672,67 +1779,140 @@
           <w:sz w:val="28"/>
           <w:szCs w:val="28"/>
         </w:rPr>
-        <w:t>Conclusion</w:t>
-      </w:r>
-    </w:p>
-    <w:p>
-      <w:pPr>
-        <w:jc w:val="both"/>
-        <w:rPr>
-          <w:rFonts w:ascii="Times New Roman" w:hAnsi="Times New Roman" w:cs="Times New Roman"/>
-          <w:sz w:val="24"/>
-          <w:szCs w:val="24"/>
-        </w:rPr>
-      </w:pPr>
-      <w:r>
-        <w:rPr>
-          <w:rFonts w:ascii="Times New Roman" w:hAnsi="Times New Roman" w:cs="Times New Roman"/>
-          <w:sz w:val="24"/>
-          <w:szCs w:val="24"/>
-        </w:rPr>
-        <w:t xml:space="preserve">Although this </w:t>
-      </w:r>
-      <w:r>
-        <w:rPr>
-          <w:rFonts w:ascii="Times New Roman" w:hAnsi="Times New Roman" w:cs="Times New Roman"/>
-          <w:sz w:val="24"/>
-          <w:szCs w:val="24"/>
-        </w:rPr>
-        <w:t xml:space="preserve">novel </w:t>
-      </w:r>
-      <w:r>
-        <w:rPr>
-          <w:rFonts w:ascii="Times New Roman" w:hAnsi="Times New Roman" w:cs="Times New Roman"/>
-          <w:sz w:val="24"/>
-          <w:szCs w:val="24"/>
-        </w:rPr>
-        <w:t xml:space="preserve">technique may not be the single most promising technique, no technique can claim to fit this position either. What matters is that the combinations of such small techniques provide several different layers of encryption, which makes the image </w:t>
-      </w:r>
-      <w:r>
-        <w:rPr>
-          <w:rFonts w:ascii="Times New Roman" w:hAnsi="Times New Roman" w:cs="Times New Roman"/>
-          <w:sz w:val="24"/>
-          <w:szCs w:val="24"/>
-        </w:rPr>
-        <w:t>share dependencies across several different secret keys instead of just 1, making it close to impossible to decrypt without all the original keys.</w:t>
-      </w:r>
-    </w:p>
-    <w:p>
-      <w:pPr>
-        <w:jc w:val="both"/>
-        <w:rPr>
-          <w:rFonts w:ascii="Times New Roman" w:hAnsi="Times New Roman" w:cs="Times New Roman"/>
-          <w:sz w:val="24"/>
-          <w:szCs w:val="24"/>
-        </w:rPr>
-      </w:pPr>
-      <w:r>
-        <w:rPr>
-          <w:rFonts w:ascii="Times New Roman" w:hAnsi="Times New Roman" w:cs="Times New Roman"/>
-          <w:sz w:val="24"/>
-          <w:szCs w:val="24"/>
-        </w:rPr>
-        <w:t>Furthermore, this novel method definitely provides a very high increase in security for very low overhead and computational cost, making it an extremely easy to implement step for a much secure encryption.</w:t>
+        <w:t>Application</w:t>
+      </w:r>
+    </w:p>
+    <w:p>
+      <w:pPr>
+        <w:jc w:val="both"/>
+        <w:rPr>
+          <w:rFonts w:ascii="Times New Roman" w:hAnsi="Times New Roman" w:cs="Times New Roman"/>
+          <w:sz w:val="24"/>
+          <w:szCs w:val="24"/>
+        </w:rPr>
+      </w:pPr>
+      <w:r>
+        <w:rPr>
+          <w:rFonts w:ascii="Times New Roman" w:hAnsi="Times New Roman" w:cs="Times New Roman"/>
+          <w:sz w:val="24"/>
+          <w:szCs w:val="24"/>
+        </w:rPr>
+        <w:t xml:space="preserve"> </w:t>
+      </w:r>
+      <w:r>
+        <w:rPr>
+          <w:noProof/>
+        </w:rPr>
+        <w:drawing>
+          <wp:inline distT="0" distB="0" distL="0" distR="0" wp14:anchorId="19615C8F" wp14:editId="2750580F">
+            <wp:extent cx="5731190" cy="2840009"/>
+            <wp:effectExtent l="0" t="0" r="3175" b="0"/>
+            <wp:docPr id="4" name="Picture 4"/>
+            <wp:cNvGraphicFramePr>
+              <a:graphicFrameLocks xmlns:a="http://schemas.openxmlformats.org/drawingml/2006/main" noChangeAspect="1"/>
+            </wp:cNvGraphicFramePr>
+            <a:graphic xmlns:a="http://schemas.openxmlformats.org/drawingml/2006/main">
+              <a:graphicData uri="http://schemas.openxmlformats.org/drawingml/2006/picture">
+                <pic:pic xmlns:pic="http://schemas.openxmlformats.org/drawingml/2006/picture">
+                  <pic:nvPicPr>
+                    <pic:cNvPr id="1" name=""/>
+                    <pic:cNvPicPr/>
+                  </pic:nvPicPr>
+                  <pic:blipFill rotWithShape="1">
+                    <a:blip r:embed="rId5"/>
+                    <a:srcRect t="8166" b="3737"/>
+                    <a:stretch/>
+                  </pic:blipFill>
+                  <pic:spPr bwMode="auto">
+                    <a:xfrm>
+                      <a:off x="0" y="0"/>
+                      <a:ext cx="5731510" cy="2840167"/>
+                    </a:xfrm>
+                    <a:prstGeom prst="rect">
+                      <a:avLst/>
+                    </a:prstGeom>
+                    <a:ln>
+                      <a:noFill/>
+                    </a:ln>
+                    <a:extLst>
+                      <a:ext uri="{53640926-AAD7-44D8-BBD7-CCE9431645EC}">
+                        <a14:shadowObscured xmlns:a14="http://schemas.microsoft.com/office/drawing/2010/main"/>
+                      </a:ext>
+                    </a:extLst>
+                  </pic:spPr>
+                </pic:pic>
+              </a:graphicData>
+            </a:graphic>
+          </wp:inline>
+        </w:drawing>
+      </w:r>
+    </w:p>
+    <w:p>
+      <w:pPr>
+        <w:jc w:val="both"/>
+        <w:rPr>
+          <w:rFonts w:ascii="Times New Roman" w:hAnsi="Times New Roman" w:cs="Times New Roman"/>
+          <w:sz w:val="24"/>
+          <w:szCs w:val="24"/>
+        </w:rPr>
+      </w:pPr>
+    </w:p>
+    <w:p>
+      <w:pPr>
+        <w:jc w:val="both"/>
+        <w:rPr>
+          <w:rFonts w:ascii="Times New Roman" w:hAnsi="Times New Roman" w:cs="Times New Roman"/>
+          <w:sz w:val="24"/>
+          <w:szCs w:val="24"/>
+        </w:rPr>
+      </w:pPr>
+      <w:r>
+        <w:rPr>
+          <w:noProof/>
+        </w:rPr>
+        <w:lastRenderedPageBreak/>
+        <w:drawing>
+          <wp:inline distT="0" distB="0" distL="0" distR="0" wp14:anchorId="44903450" wp14:editId="0203A196">
+            <wp:extent cx="5730974" cy="2832966"/>
+            <wp:effectExtent l="0" t="0" r="3175" b="5715"/>
+            <wp:docPr id="6" name="Picture 6"/>
+            <wp:cNvGraphicFramePr>
+              <a:graphicFrameLocks xmlns:a="http://schemas.openxmlformats.org/drawingml/2006/main" noChangeAspect="1"/>
+            </wp:cNvGraphicFramePr>
+            <a:graphic xmlns:a="http://schemas.openxmlformats.org/drawingml/2006/main">
+              <a:graphicData uri="http://schemas.openxmlformats.org/drawingml/2006/picture">
+                <pic:pic xmlns:pic="http://schemas.openxmlformats.org/drawingml/2006/picture">
+                  <pic:nvPicPr>
+                    <pic:cNvPr id="1" name=""/>
+                    <pic:cNvPicPr/>
+                  </pic:nvPicPr>
+                  <pic:blipFill rotWithShape="1">
+                    <a:blip r:embed="rId6"/>
+                    <a:srcRect t="7951" b="4167"/>
+                    <a:stretch/>
+                  </pic:blipFill>
+                  <pic:spPr bwMode="auto">
+                    <a:xfrm>
+                      <a:off x="0" y="0"/>
+                      <a:ext cx="5731510" cy="2833231"/>
+                    </a:xfrm>
+                    <a:prstGeom prst="rect">
+                      <a:avLst/>
+                    </a:prstGeom>
+                    <a:ln>
+                      <a:noFill/>
+                    </a:ln>
+                    <a:extLst>
+                      <a:ext uri="{53640926-AAD7-44D8-BBD7-CCE9431645EC}">
+                        <a14:shadowObscured xmlns:a14="http://schemas.microsoft.com/office/drawing/2010/main"/>
+                      </a:ext>
+                    </a:extLst>
+                  </pic:spPr>
+                </pic:pic>
+              </a:graphicData>
+            </a:graphic>
+          </wp:inline>
+        </w:drawing>
       </w:r>
     </w:p>
     <w:p>
@@ -756,7 +1936,10 @@
           <w:szCs w:val="28"/>
         </w:rPr>
       </w:pPr>
-      <w:r>
+    </w:p>
+    <w:p>
+      <w:pPr>
+        <w:jc w:val="both"/>
         <w:rPr>
           <w:rFonts w:ascii="Times New Roman" w:hAnsi="Times New Roman" w:cs="Times New Roman"/>
           <w:b/>
@@ -764,34 +1947,7 @@
           <w:sz w:val="28"/>
           <w:szCs w:val="28"/>
         </w:rPr>
-        <w:t>Novelty</w:t>
-      </w:r>
-    </w:p>
-    <w:p>
-      <w:pPr>
-        <w:jc w:val="both"/>
-        <w:rPr>
-          <w:rFonts w:ascii="Times New Roman" w:hAnsi="Times New Roman" w:cs="Times New Roman"/>
-          <w:sz w:val="24"/>
-          <w:szCs w:val="24"/>
-        </w:rPr>
-      </w:pPr>
-      <w:r>
-        <w:rPr>
-          <w:rFonts w:ascii="Times New Roman" w:hAnsi="Times New Roman" w:cs="Times New Roman"/>
-          <w:sz w:val="24"/>
-          <w:szCs w:val="24"/>
-        </w:rPr>
-        <w:t xml:space="preserve">The bit-plane reversal technique used in this project is a novel algorithm that uses different combinations of bit planes to create a transform on the intensity domain, promising high performance for a low overhead on encryption architectures that already use </w:t>
-      </w:r>
-      <w:r>
-        <w:rPr>
-          <w:rFonts w:ascii="Times New Roman" w:hAnsi="Times New Roman" w:cs="Times New Roman"/>
-          <w:sz w:val="24"/>
-          <w:szCs w:val="24"/>
-        </w:rPr>
-        <w:t>bit-plane slicing to perform spatial transforms on individual planes.</w:t>
-      </w:r>
+      </w:pPr>
     </w:p>
     <w:p>
       <w:pPr>
@@ -804,10 +1960,7 @@
           <w:szCs w:val="28"/>
         </w:rPr>
       </w:pPr>
-    </w:p>
-    <w:p>
-      <w:pPr>
-        <w:jc w:val="both"/>
+      <w:r>
         <w:rPr>
           <w:rFonts w:ascii="Times New Roman" w:hAnsi="Times New Roman" w:cs="Times New Roman"/>
           <w:b/>
@@ -815,8 +1968,188 @@
           <w:sz w:val="28"/>
           <w:szCs w:val="28"/>
         </w:rPr>
-      </w:pPr>
-      <w:r>
+        <w:t>Results</w:t>
+      </w:r>
+    </w:p>
+    <w:p>
+      <w:pPr>
+        <w:jc w:val="both"/>
+        <w:rPr>
+          <w:rFonts w:ascii="Times New Roman" w:hAnsi="Times New Roman" w:cs="Times New Roman"/>
+          <w:sz w:val="24"/>
+          <w:szCs w:val="24"/>
+        </w:rPr>
+      </w:pPr>
+      <w:r>
+        <w:rPr>
+          <w:rFonts w:ascii="Times New Roman" w:hAnsi="Times New Roman" w:cs="Times New Roman"/>
+          <w:sz w:val="24"/>
+          <w:szCs w:val="24"/>
+        </w:rPr>
+        <w:t>Since the bit</w:t>
+      </w:r>
+      <w:r>
+        <w:rPr>
+          <w:rFonts w:ascii="Times New Roman" w:hAnsi="Times New Roman" w:cs="Times New Roman"/>
+          <w:sz w:val="24"/>
+          <w:szCs w:val="24"/>
+        </w:rPr>
+        <w:t xml:space="preserve"> intensity transform </w:t>
+      </w:r>
+      <w:r>
+        <w:rPr>
+          <w:rFonts w:ascii="Times New Roman" w:hAnsi="Times New Roman" w:cs="Times New Roman"/>
+          <w:sz w:val="24"/>
+          <w:szCs w:val="24"/>
+        </w:rPr>
+        <w:t xml:space="preserve">technique used here is an independent process, it does not affect the outcome of any </w:t>
+      </w:r>
+      <w:r>
+        <w:rPr>
+          <w:rFonts w:ascii="Times New Roman" w:hAnsi="Times New Roman" w:cs="Times New Roman"/>
+          <w:sz w:val="24"/>
+          <w:szCs w:val="24"/>
+        </w:rPr>
+        <w:t>other</w:t>
+      </w:r>
+      <w:r>
+        <w:rPr>
+          <w:rFonts w:ascii="Times New Roman" w:hAnsi="Times New Roman" w:cs="Times New Roman"/>
+          <w:sz w:val="24"/>
+          <w:szCs w:val="24"/>
+        </w:rPr>
+        <w:t xml:space="preserve"> step. This results in the addition of an extra layer of security that has possibly 8! Or 40,320 combinations, resulting in an encrypted image that is a lot harder to brute force. Since bit-plane slicing has already been carried out in order to perform transformations on different planes as per literature, this additional step has very little overhead for a very high increase in efficiency.</w:t>
+      </w:r>
+    </w:p>
+    <w:p>
+      <w:pPr>
+        <w:jc w:val="both"/>
+        <w:rPr>
+          <w:rFonts w:ascii="Times New Roman" w:hAnsi="Times New Roman" w:cs="Times New Roman"/>
+          <w:sz w:val="24"/>
+          <w:szCs w:val="24"/>
+        </w:rPr>
+      </w:pPr>
+      <w:r>
+        <w:rPr>
+          <w:rFonts w:ascii="Times New Roman" w:hAnsi="Times New Roman" w:cs="Times New Roman"/>
+          <w:noProof/>
+          <w:sz w:val="24"/>
+          <w:szCs w:val="24"/>
+        </w:rPr>
+        <w:drawing>
+          <wp:inline distT="0" distB="0" distL="0" distR="0" wp14:anchorId="537C3D35" wp14:editId="14E5BA79">
+            <wp:extent cx="5661660" cy="1043940"/>
+            <wp:effectExtent l="0" t="0" r="0" b="3810"/>
+            <wp:docPr id="1" name="Picture 1"/>
+            <wp:cNvGraphicFramePr>
+              <a:graphicFrameLocks xmlns:a="http://schemas.openxmlformats.org/drawingml/2006/main" noChangeAspect="1"/>
+            </wp:cNvGraphicFramePr>
+            <a:graphic xmlns:a="http://schemas.openxmlformats.org/drawingml/2006/main">
+              <a:graphicData uri="http://schemas.openxmlformats.org/drawingml/2006/picture">
+                <pic:pic xmlns:pic="http://schemas.openxmlformats.org/drawingml/2006/picture">
+                  <pic:nvPicPr>
+                    <pic:cNvPr id="1" name=""/>
+                    <pic:cNvPicPr/>
+                  </pic:nvPicPr>
+                  <pic:blipFill rotWithShape="1">
+                    <a:blip r:embed="rId7"/>
+                    <a:srcRect l="665" t="4045" r="554" b="3595"/>
+                    <a:stretch/>
+                  </pic:blipFill>
+                  <pic:spPr bwMode="auto">
+                    <a:xfrm>
+                      <a:off x="0" y="0"/>
+                      <a:ext cx="5661660" cy="1043940"/>
+                    </a:xfrm>
+                    <a:prstGeom prst="rect">
+                      <a:avLst/>
+                    </a:prstGeom>
+                    <a:ln>
+                      <a:noFill/>
+                    </a:ln>
+                    <a:extLst>
+                      <a:ext uri="{53640926-AAD7-44D8-BBD7-CCE9431645EC}">
+                        <a14:shadowObscured xmlns:a14="http://schemas.microsoft.com/office/drawing/2010/main"/>
+                      </a:ext>
+                    </a:extLst>
+                  </pic:spPr>
+                </pic:pic>
+              </a:graphicData>
+            </a:graphic>
+          </wp:inline>
+        </w:drawing>
+      </w:r>
+      <w:r>
+        <w:rPr>
+          <w:noProof/>
+        </w:rPr>
+        <w:t xml:space="preserve"> </w:t>
+      </w:r>
+      <w:r>
+        <w:rPr>
+          <w:rFonts w:ascii="Times New Roman" w:hAnsi="Times New Roman" w:cs="Times New Roman"/>
+          <w:noProof/>
+          <w:sz w:val="24"/>
+          <w:szCs w:val="24"/>
+        </w:rPr>
+        <w:drawing>
+          <wp:inline distT="0" distB="0" distL="0" distR="0" wp14:anchorId="55BA70CB" wp14:editId="36EA4E43">
+            <wp:extent cx="5463540" cy="1165860"/>
+            <wp:effectExtent l="0" t="0" r="3810" b="0"/>
+            <wp:docPr id="2" name="Picture 2" descr="A picture containing graphical user interface&#10;&#10;Description automatically generated"/>
+            <wp:cNvGraphicFramePr>
+              <a:graphicFrameLocks xmlns:a="http://schemas.openxmlformats.org/drawingml/2006/main" noChangeAspect="1"/>
+            </wp:cNvGraphicFramePr>
+            <a:graphic xmlns:a="http://schemas.openxmlformats.org/drawingml/2006/main">
+              <a:graphicData uri="http://schemas.openxmlformats.org/drawingml/2006/picture">
+                <pic:pic xmlns:pic="http://schemas.openxmlformats.org/drawingml/2006/picture">
+                  <pic:nvPicPr>
+                    <pic:cNvPr id="2" name="Picture 2" descr="A picture containing graphical user interface&#10;&#10;Description automatically generated"/>
+                    <pic:cNvPicPr/>
+                  </pic:nvPicPr>
+                  <pic:blipFill rotWithShape="1">
+                    <a:blip r:embed="rId8"/>
+                    <a:srcRect l="1861" t="6082" r="2814" b="9309"/>
+                    <a:stretch/>
+                  </pic:blipFill>
+                  <pic:spPr bwMode="auto">
+                    <a:xfrm>
+                      <a:off x="0" y="0"/>
+                      <a:ext cx="5463540" cy="1165860"/>
+                    </a:xfrm>
+                    <a:prstGeom prst="rect">
+                      <a:avLst/>
+                    </a:prstGeom>
+                    <a:ln>
+                      <a:noFill/>
+                    </a:ln>
+                    <a:extLst>
+                      <a:ext uri="{53640926-AAD7-44D8-BBD7-CCE9431645EC}">
+                        <a14:shadowObscured xmlns:a14="http://schemas.microsoft.com/office/drawing/2010/main"/>
+                      </a:ext>
+                    </a:extLst>
+                  </pic:spPr>
+                </pic:pic>
+              </a:graphicData>
+            </a:graphic>
+          </wp:inline>
+        </w:drawing>
+      </w:r>
+    </w:p>
+    <w:p>
+      <w:pPr>
+        <w:jc w:val="both"/>
+        <w:rPr>
+          <w:rFonts w:ascii="Times New Roman" w:hAnsi="Times New Roman" w:cs="Times New Roman"/>
+          <w:sz w:val="24"/>
+          <w:szCs w:val="24"/>
+        </w:rPr>
+      </w:pPr>
+    </w:p>
+    <w:p>
+      <w:pPr>
+        <w:jc w:val="both"/>
         <w:rPr>
           <w:rFonts w:ascii="Times New Roman" w:hAnsi="Times New Roman" w:cs="Times New Roman"/>
           <w:b/>
@@ -824,6 +2157,110 @@
           <w:sz w:val="28"/>
           <w:szCs w:val="28"/>
         </w:rPr>
+      </w:pPr>
+      <w:r>
+        <w:rPr>
+          <w:rFonts w:ascii="Times New Roman" w:hAnsi="Times New Roman" w:cs="Times New Roman"/>
+          <w:b/>
+          <w:bCs/>
+          <w:sz w:val="28"/>
+          <w:szCs w:val="28"/>
+        </w:rPr>
+        <w:t>Conclusion</w:t>
+      </w:r>
+    </w:p>
+    <w:p>
+      <w:pPr>
+        <w:jc w:val="both"/>
+        <w:rPr>
+          <w:rFonts w:ascii="Times New Roman" w:hAnsi="Times New Roman" w:cs="Times New Roman"/>
+          <w:sz w:val="24"/>
+          <w:szCs w:val="24"/>
+        </w:rPr>
+      </w:pPr>
+      <w:r>
+        <w:rPr>
+          <w:rFonts w:ascii="Times New Roman" w:hAnsi="Times New Roman" w:cs="Times New Roman"/>
+          <w:sz w:val="24"/>
+          <w:szCs w:val="24"/>
+        </w:rPr>
+        <w:t>Although this technique may not be the single most promising technique, no technique can claim to fit this positio</w:t>
+      </w:r>
+      <w:r>
+        <w:rPr>
+          <w:rFonts w:ascii="Times New Roman" w:hAnsi="Times New Roman" w:cs="Times New Roman"/>
+          <w:sz w:val="24"/>
+          <w:szCs w:val="24"/>
+        </w:rPr>
+        <w:t>n</w:t>
+      </w:r>
+      <w:r>
+        <w:rPr>
+          <w:rFonts w:ascii="Times New Roman" w:hAnsi="Times New Roman" w:cs="Times New Roman"/>
+          <w:sz w:val="24"/>
+          <w:szCs w:val="24"/>
+        </w:rPr>
+        <w:t xml:space="preserve">. What matters is that the combinations of such small techniques provide several different layers of encryption, which makes the image </w:t>
+      </w:r>
+      <w:r>
+        <w:rPr>
+          <w:rFonts w:ascii="Times New Roman" w:hAnsi="Times New Roman" w:cs="Times New Roman"/>
+          <w:sz w:val="24"/>
+          <w:szCs w:val="24"/>
+        </w:rPr>
+        <w:t>share dependencies across several different secret keys instead of just 1, making it close to impossible to decrypt without all the original keys.</w:t>
+      </w:r>
+    </w:p>
+    <w:p>
+      <w:pPr>
+        <w:jc w:val="both"/>
+        <w:rPr>
+          <w:rFonts w:ascii="Times New Roman" w:hAnsi="Times New Roman" w:cs="Times New Roman"/>
+          <w:sz w:val="24"/>
+          <w:szCs w:val="24"/>
+        </w:rPr>
+      </w:pPr>
+      <w:r>
+        <w:rPr>
+          <w:rFonts w:ascii="Times New Roman" w:hAnsi="Times New Roman" w:cs="Times New Roman"/>
+          <w:sz w:val="24"/>
+          <w:szCs w:val="24"/>
+        </w:rPr>
+        <w:lastRenderedPageBreak/>
+        <w:t>Furthermore, this novel method definitely provides a very high increase in security for very low overhead and computational cost, making it an extremely easy to implement step for a much secure encryption.</w:t>
+      </w:r>
+    </w:p>
+    <w:p>
+      <w:pPr>
+        <w:jc w:val="both"/>
+        <w:rPr>
+          <w:rFonts w:ascii="Times New Roman" w:hAnsi="Times New Roman" w:cs="Times New Roman"/>
+          <w:b/>
+          <w:bCs/>
+          <w:sz w:val="28"/>
+          <w:szCs w:val="28"/>
+        </w:rPr>
+      </w:pPr>
+    </w:p>
+    <w:p>
+      <w:pPr>
+        <w:jc w:val="both"/>
+        <w:rPr>
+          <w:rFonts w:ascii="Times New Roman" w:hAnsi="Times New Roman" w:cs="Times New Roman"/>
+          <w:b/>
+          <w:bCs/>
+          <w:sz w:val="28"/>
+          <w:szCs w:val="28"/>
+        </w:rPr>
+      </w:pPr>
+      <w:r>
+        <w:rPr>
+          <w:rFonts w:ascii="Times New Roman" w:hAnsi="Times New Roman" w:cs="Times New Roman"/>
+          <w:b/>
+          <w:bCs/>
+          <w:sz w:val="28"/>
+          <w:szCs w:val="28"/>
+        </w:rPr>
         <w:t>Benefit To Society</w:t>
       </w:r>
     </w:p>
@@ -860,7 +2297,144 @@
           <w:sz w:val="24"/>
           <w:szCs w:val="24"/>
         </w:rPr>
-        <w:t xml:space="preserve">This technique provides a very high boost in performance, and is therefore an extremely powerful technique to boost the security of encryption architectures that use bit-plane slicing as their base. </w:t>
+        <w:t xml:space="preserve">This technique provides a very high boost in </w:t>
+      </w:r>
+      <w:r>
+        <w:rPr>
+          <w:rFonts w:ascii="Times New Roman" w:hAnsi="Times New Roman" w:cs="Times New Roman"/>
+          <w:sz w:val="24"/>
+          <w:szCs w:val="24"/>
+        </w:rPr>
+        <w:t>performance and</w:t>
+      </w:r>
+      <w:r>
+        <w:rPr>
+          <w:rFonts w:ascii="Times New Roman" w:hAnsi="Times New Roman" w:cs="Times New Roman"/>
+          <w:sz w:val="24"/>
+          <w:szCs w:val="24"/>
+        </w:rPr>
+        <w:t xml:space="preserve"> is therefore an extremely powerful technique to boost the security of encryption architectures that use bit-plane slicing as their base. </w:t>
+      </w:r>
+    </w:p>
+    <w:p>
+      <w:pPr>
+        <w:jc w:val="both"/>
+        <w:rPr>
+          <w:rFonts w:ascii="Times New Roman" w:hAnsi="Times New Roman" w:cs="Times New Roman"/>
+          <w:sz w:val="24"/>
+          <w:szCs w:val="24"/>
+        </w:rPr>
+      </w:pPr>
+    </w:p>
+    <w:p>
+      <w:pPr>
+        <w:jc w:val="both"/>
+        <w:rPr>
+          <w:rFonts w:ascii="Times New Roman" w:hAnsi="Times New Roman" w:cs="Times New Roman"/>
+          <w:b/>
+          <w:bCs/>
+          <w:sz w:val="28"/>
+          <w:szCs w:val="28"/>
+        </w:rPr>
+      </w:pPr>
+      <w:r>
+        <w:rPr>
+          <w:rFonts w:ascii="Times New Roman" w:hAnsi="Times New Roman" w:cs="Times New Roman"/>
+          <w:b/>
+          <w:bCs/>
+          <w:sz w:val="28"/>
+          <w:szCs w:val="28"/>
+        </w:rPr>
+        <w:t>References</w:t>
+      </w:r>
+    </w:p>
+    <w:p>
+      <w:pPr>
+        <w:jc w:val="both"/>
+        <w:rPr>
+          <w:rFonts w:ascii="Times New Roman" w:hAnsi="Times New Roman" w:cs="Times New Roman"/>
+          <w:sz w:val="24"/>
+          <w:szCs w:val="24"/>
+        </w:rPr>
+      </w:pPr>
+      <w:r>
+        <w:rPr>
+          <w:rFonts w:ascii="Times New Roman" w:hAnsi="Times New Roman" w:cs="Times New Roman"/>
+          <w:sz w:val="24"/>
+          <w:szCs w:val="24"/>
+        </w:rPr>
+        <w:t>[1]</w:t>
+      </w:r>
+    </w:p>
+    <w:p>
+      <w:pPr>
+        <w:jc w:val="both"/>
+        <w:rPr>
+          <w:rFonts w:ascii="Times New Roman" w:hAnsi="Times New Roman" w:cs="Times New Roman"/>
+          <w:sz w:val="28"/>
+          <w:szCs w:val="28"/>
+        </w:rPr>
+      </w:pPr>
+    </w:p>
+    <w:p>
+      <w:pPr>
+        <w:spacing w:line="240" w:lineRule="auto"/>
+        <w:outlineLvl w:val="0"/>
+        <w:rPr>
+          <w:rFonts w:ascii="Times New Roman" w:eastAsia="Times New Roman" w:hAnsi="Times New Roman" w:cs="Times New Roman"/>
+          <w:color w:val="505050"/>
+          <w:kern w:val="36"/>
+          <w:sz w:val="24"/>
+          <w:szCs w:val="24"/>
+          <w:lang w:eastAsia="en-IN"/>
+        </w:rPr>
+      </w:pPr>
+      <w:r>
+        <w:rPr>
+          <w:rFonts w:ascii="Times New Roman" w:eastAsia="Times New Roman" w:hAnsi="Times New Roman" w:cs="Times New Roman"/>
+          <w:color w:val="505050"/>
+          <w:kern w:val="36"/>
+          <w:sz w:val="24"/>
+          <w:szCs w:val="24"/>
+          <w:lang w:eastAsia="en-IN"/>
+        </w:rPr>
+        <w:t>[2]</w:t>
+      </w:r>
+      <w:r>
+        <w:rPr>
+          <w:rFonts w:ascii="Times New Roman" w:eastAsia="Times New Roman" w:hAnsi="Times New Roman" w:cs="Times New Roman"/>
+          <w:color w:val="505050"/>
+          <w:kern w:val="36"/>
+          <w:sz w:val="24"/>
+          <w:szCs w:val="24"/>
+          <w:lang w:eastAsia="en-IN"/>
+        </w:rPr>
+        <w:t>A new chaos-based image encryption system</w:t>
+      </w:r>
+    </w:p>
+    <w:p>
+      <w:pPr>
+        <w:spacing w:line="240" w:lineRule="auto"/>
+        <w:outlineLvl w:val="0"/>
+        <w:rPr>
+          <w:rFonts w:ascii="Times New Roman" w:eastAsia="Times New Roman" w:hAnsi="Times New Roman" w:cs="Times New Roman"/>
+          <w:color w:val="505050"/>
+          <w:kern w:val="36"/>
+          <w:sz w:val="24"/>
+          <w:szCs w:val="24"/>
+          <w:lang w:eastAsia="en-IN"/>
+        </w:rPr>
+      </w:pPr>
+      <w:r>
+        <w:rPr>
+          <w:rFonts w:ascii="Times New Roman" w:eastAsia="Times New Roman" w:hAnsi="Times New Roman" w:cs="Times New Roman"/>
+          <w:color w:val="505050"/>
+          <w:kern w:val="36"/>
+          <w:sz w:val="24"/>
+          <w:szCs w:val="24"/>
+          <w:lang w:eastAsia="en-IN"/>
+        </w:rPr>
+        <w:t>https://www.sciencedirect.com/science/article/abs/pii/S0923596515001691</w:t>
       </w:r>
     </w:p>
     <w:sectPr>
@@ -961,8 +2535,186 @@
       </w:pPr>
     </w:lvl>
   </w:abstractNum>
+  <w:abstractNum w:abstractNumId="1" w15:restartNumberingAfterBreak="0">
+    <w:nsid w:val="62C45195"/>
+    <w:multiLevelType w:val="hybridMultilevel"/>
+    <w:tmpl w:val="14984DB6"/>
+    <w:lvl w:ilvl="0" w:tplc="4009000F">
+      <w:start w:val="1"/>
+      <w:numFmt w:val="decimal"/>
+      <w:lvlText w:val="%1."/>
+      <w:lvlJc w:val="left"/>
+      <w:pPr>
+        <w:ind w:left="720" w:hanging="360"/>
+      </w:pPr>
+    </w:lvl>
+    <w:lvl w:ilvl="1" w:tplc="40090019" w:tentative="1">
+      <w:start w:val="1"/>
+      <w:numFmt w:val="lowerLetter"/>
+      <w:lvlText w:val="%2."/>
+      <w:lvlJc w:val="left"/>
+      <w:pPr>
+        <w:ind w:left="1440" w:hanging="360"/>
+      </w:pPr>
+    </w:lvl>
+    <w:lvl w:ilvl="2" w:tplc="4009001B" w:tentative="1">
+      <w:start w:val="1"/>
+      <w:numFmt w:val="lowerRoman"/>
+      <w:lvlText w:val="%3."/>
+      <w:lvlJc w:val="right"/>
+      <w:pPr>
+        <w:ind w:left="2160" w:hanging="180"/>
+      </w:pPr>
+    </w:lvl>
+    <w:lvl w:ilvl="3" w:tplc="4009000F" w:tentative="1">
+      <w:start w:val="1"/>
+      <w:numFmt w:val="decimal"/>
+      <w:lvlText w:val="%4."/>
+      <w:lvlJc w:val="left"/>
+      <w:pPr>
+        <w:ind w:left="2880" w:hanging="360"/>
+      </w:pPr>
+    </w:lvl>
+    <w:lvl w:ilvl="4" w:tplc="40090019" w:tentative="1">
+      <w:start w:val="1"/>
+      <w:numFmt w:val="lowerLetter"/>
+      <w:lvlText w:val="%5."/>
+      <w:lvlJc w:val="left"/>
+      <w:pPr>
+        <w:ind w:left="3600" w:hanging="360"/>
+      </w:pPr>
+    </w:lvl>
+    <w:lvl w:ilvl="5" w:tplc="4009001B" w:tentative="1">
+      <w:start w:val="1"/>
+      <w:numFmt w:val="lowerRoman"/>
+      <w:lvlText w:val="%6."/>
+      <w:lvlJc w:val="right"/>
+      <w:pPr>
+        <w:ind w:left="4320" w:hanging="180"/>
+      </w:pPr>
+    </w:lvl>
+    <w:lvl w:ilvl="6" w:tplc="4009000F" w:tentative="1">
+      <w:start w:val="1"/>
+      <w:numFmt w:val="decimal"/>
+      <w:lvlText w:val="%7."/>
+      <w:lvlJc w:val="left"/>
+      <w:pPr>
+        <w:ind w:left="5040" w:hanging="360"/>
+      </w:pPr>
+    </w:lvl>
+    <w:lvl w:ilvl="7" w:tplc="40090019" w:tentative="1">
+      <w:start w:val="1"/>
+      <w:numFmt w:val="lowerLetter"/>
+      <w:lvlText w:val="%8."/>
+      <w:lvlJc w:val="left"/>
+      <w:pPr>
+        <w:ind w:left="5760" w:hanging="360"/>
+      </w:pPr>
+    </w:lvl>
+    <w:lvl w:ilvl="8" w:tplc="4009001B" w:tentative="1">
+      <w:start w:val="1"/>
+      <w:numFmt w:val="lowerRoman"/>
+      <w:lvlText w:val="%9."/>
+      <w:lvlJc w:val="right"/>
+      <w:pPr>
+        <w:ind w:left="6480" w:hanging="180"/>
+      </w:pPr>
+    </w:lvl>
+  </w:abstractNum>
+  <w:abstractNum w:abstractNumId="2" w15:restartNumberingAfterBreak="0">
+    <w:nsid w:val="6DE52BFE"/>
+    <w:multiLevelType w:val="hybridMultilevel"/>
+    <w:tmpl w:val="C052B382"/>
+    <w:lvl w:ilvl="0" w:tplc="4009000F">
+      <w:start w:val="1"/>
+      <w:numFmt w:val="decimal"/>
+      <w:lvlText w:val="%1."/>
+      <w:lvlJc w:val="left"/>
+      <w:pPr>
+        <w:ind w:left="720" w:hanging="360"/>
+      </w:pPr>
+    </w:lvl>
+    <w:lvl w:ilvl="1" w:tplc="40090019" w:tentative="1">
+      <w:start w:val="1"/>
+      <w:numFmt w:val="lowerLetter"/>
+      <w:lvlText w:val="%2."/>
+      <w:lvlJc w:val="left"/>
+      <w:pPr>
+        <w:ind w:left="1440" w:hanging="360"/>
+      </w:pPr>
+    </w:lvl>
+    <w:lvl w:ilvl="2" w:tplc="4009001B" w:tentative="1">
+      <w:start w:val="1"/>
+      <w:numFmt w:val="lowerRoman"/>
+      <w:lvlText w:val="%3."/>
+      <w:lvlJc w:val="right"/>
+      <w:pPr>
+        <w:ind w:left="2160" w:hanging="180"/>
+      </w:pPr>
+    </w:lvl>
+    <w:lvl w:ilvl="3" w:tplc="4009000F" w:tentative="1">
+      <w:start w:val="1"/>
+      <w:numFmt w:val="decimal"/>
+      <w:lvlText w:val="%4."/>
+      <w:lvlJc w:val="left"/>
+      <w:pPr>
+        <w:ind w:left="2880" w:hanging="360"/>
+      </w:pPr>
+    </w:lvl>
+    <w:lvl w:ilvl="4" w:tplc="40090019" w:tentative="1">
+      <w:start w:val="1"/>
+      <w:numFmt w:val="lowerLetter"/>
+      <w:lvlText w:val="%5."/>
+      <w:lvlJc w:val="left"/>
+      <w:pPr>
+        <w:ind w:left="3600" w:hanging="360"/>
+      </w:pPr>
+    </w:lvl>
+    <w:lvl w:ilvl="5" w:tplc="4009001B" w:tentative="1">
+      <w:start w:val="1"/>
+      <w:numFmt w:val="lowerRoman"/>
+      <w:lvlText w:val="%6."/>
+      <w:lvlJc w:val="right"/>
+      <w:pPr>
+        <w:ind w:left="4320" w:hanging="180"/>
+      </w:pPr>
+    </w:lvl>
+    <w:lvl w:ilvl="6" w:tplc="4009000F" w:tentative="1">
+      <w:start w:val="1"/>
+      <w:numFmt w:val="decimal"/>
+      <w:lvlText w:val="%7."/>
+      <w:lvlJc w:val="left"/>
+      <w:pPr>
+        <w:ind w:left="5040" w:hanging="360"/>
+      </w:pPr>
+    </w:lvl>
+    <w:lvl w:ilvl="7" w:tplc="40090019" w:tentative="1">
+      <w:start w:val="1"/>
+      <w:numFmt w:val="lowerLetter"/>
+      <w:lvlText w:val="%8."/>
+      <w:lvlJc w:val="left"/>
+      <w:pPr>
+        <w:ind w:left="5760" w:hanging="360"/>
+      </w:pPr>
+    </w:lvl>
+    <w:lvl w:ilvl="8" w:tplc="4009001B" w:tentative="1">
+      <w:start w:val="1"/>
+      <w:numFmt w:val="lowerRoman"/>
+      <w:lvlText w:val="%9."/>
+      <w:lvlJc w:val="right"/>
+      <w:pPr>
+        <w:ind w:left="6480" w:hanging="180"/>
+      </w:pPr>
+    </w:lvl>
+  </w:abstractNum>
   <w:num w:numId="1" w16cid:durableId="693725492">
     <w:abstractNumId w:val="0"/>
+  </w:num>
+  <w:num w:numId="2" w16cid:durableId="1167942935">
+    <w:abstractNumId w:val="2"/>
+  </w:num>
+  <w:num w:numId="3" w16cid:durableId="150757831">
+    <w:abstractNumId w:val="1"/>
   </w:num>
 </w:numbering>
 </file>
@@ -1365,6 +3117,28 @@
   <w:style w:type="paragraph" w:default="1" w:styleId="Normal">
     <w:name w:val="Normal"/>
     <w:qFormat/>
+    <w:rsid w:val="00F131B5"/>
+  </w:style>
+  <w:style w:type="paragraph" w:styleId="Heading1">
+    <w:name w:val="heading 1"/>
+    <w:basedOn w:val="Normal"/>
+    <w:link w:val="Heading1Char"/>
+    <w:uiPriority w:val="9"/>
+    <w:qFormat/>
+    <w:rsid w:val="002F64D6"/>
+    <w:pPr>
+      <w:spacing w:before="100" w:beforeAutospacing="1" w:after="100" w:afterAutospacing="1" w:line="240" w:lineRule="auto"/>
+      <w:outlineLvl w:val="0"/>
+    </w:pPr>
+    <w:rPr>
+      <w:rFonts w:ascii="Times New Roman" w:eastAsia="Times New Roman" w:hAnsi="Times New Roman" w:cs="Times New Roman"/>
+      <w:b/>
+      <w:bCs/>
+      <w:kern w:val="36"/>
+      <w:sz w:val="48"/>
+      <w:szCs w:val="48"/>
+      <w:lang w:eastAsia="en-IN"/>
+    </w:rPr>
   </w:style>
   <w:style w:type="character" w:default="1" w:styleId="DefaultParagraphFont">
     <w:name w:val="Default Paragraph Font"/>
@@ -1403,6 +3177,27 @@
       <w:ind w:left="720"/>
       <w:contextualSpacing/>
     </w:pPr>
+  </w:style>
+  <w:style w:type="character" w:customStyle="1" w:styleId="Heading1Char">
+    <w:name w:val="Heading 1 Char"/>
+    <w:basedOn w:val="DefaultParagraphFont"/>
+    <w:link w:val="Heading1"/>
+    <w:uiPriority w:val="9"/>
+    <w:rsid w:val="002F64D6"/>
+    <w:rPr>
+      <w:rFonts w:ascii="Times New Roman" w:eastAsia="Times New Roman" w:hAnsi="Times New Roman" w:cs="Times New Roman"/>
+      <w:b/>
+      <w:bCs/>
+      <w:kern w:val="36"/>
+      <w:sz w:val="48"/>
+      <w:szCs w:val="48"/>
+      <w:lang w:eastAsia="en-IN"/>
+    </w:rPr>
+  </w:style>
+  <w:style w:type="character" w:customStyle="1" w:styleId="title-text">
+    <w:name w:val="title-text"/>
+    <w:basedOn w:val="DefaultParagraphFont"/>
+    <w:rsid w:val="002F64D6"/>
   </w:style>
 </w:styles>
 </file>

</xml_diff>